<commit_message>
termina de incluir texto intro
</commit_message>
<xml_diff>
--- a/ruido.docx
+++ b/ruido.docx
@@ -2234,6 +2234,20 @@
         <w:pStyle w:val="BodyText"/>
       </w:pPr>
       <w:r>
+        <w:rPr>
+          <w:b/>
+        </w:rPr>
+        <w:t xml:space="preserve">Pregunta</w:t>
+      </w:r>
+      <w:r>
+        <w:t xml:space="preserve">: ¿Podrías calcular en R el anterior ejemplo? Escribe el código a continuación</w:t>
+      </w:r>
+    </w:p>
+    <w:p>
+      <w:pPr>
+        <w:pStyle w:val="BodyText"/>
+      </w:pPr>
+      <w:r>
         <w:t xml:space="preserve">El objetivo de la práctica es calcular el nivel de ruido equivalente para cada día de la semana.</w:t>
       </w:r>
     </w:p>
@@ -2241,8 +2255,477 @@
       <w:pPr>
         <w:pStyle w:val="Heading2"/>
       </w:pPr>
-      <w:bookmarkStart w:id="23" w:name="cargo-las-librerias-necesarias"/>
+      <w:bookmarkStart w:id="23" w:name="indices-acusticos"/>
       <w:bookmarkEnd w:id="23"/>
+      <w:r>
+        <w:t xml:space="preserve">Índices acústicos</w:t>
+      </w:r>
+    </w:p>
+    <w:p>
+      <w:pPr>
+        <w:pStyle w:val="FirstParagraph"/>
+      </w:pPr>
+      <w:r>
+        <w:t xml:space="preserve">El objetivo de estos índices es valorar de forma cuantitativa la posible molestia que provocan los ruidos ambientales de muy diversa procedencia, y por tanto de intensidades y frecuencias muy variables.</w:t>
+      </w:r>
+    </w:p>
+    <w:p>
+      <w:pPr>
+        <w:pStyle w:val="BodyText"/>
+      </w:pPr>
+      <w:r>
+        <w:t xml:space="preserve">Cuando se consideran niveles que var'{</w:t>
+      </w:r>
+      <w:r>
+        <w:t xml:space="preserve">}an temporalmente</w:t>
+      </w:r>
+      <w:r>
+        <w:t xml:space="preserve"> </w:t>
+      </w:r>
+      <m:oMath>
+        <m:r>
+          <m:t>L</m:t>
+        </m:r>
+        <m:r>
+          <m:t>(</m:t>
+        </m:r>
+        <m:r>
+          <m:t>t</m:t>
+        </m:r>
+        <m:r>
+          <m:t>)</m:t>
+        </m:r>
+      </m:oMath>
+      <w:r>
+        <w:t xml:space="preserve">, como ser'{</w:t>
+      </w:r>
+      <w:r>
+        <w:t xml:space="preserve">}a</w:t>
+      </w:r>
+      <w:r>
+        <w:t xml:space="preserve"> </w:t>
+      </w:r>
+      <w:r>
+        <w:t xml:space="preserve">por ejemplo el ruido de tr'afico rodado, se utiliza el llamado nivel continuo</w:t>
+      </w:r>
+      <w:r>
+        <w:t xml:space="preserve"> </w:t>
+      </w:r>
+      <w:r>
+        <w:t xml:space="preserve">equivalente (</w:t>
+      </w:r>
+      <m:oMath>
+        <m:sSub>
+          <m:e>
+            <m:r>
+              <m:t>L</m:t>
+            </m:r>
+          </m:e>
+          <m:sub>
+            <m:r>
+              <m:t>e</m:t>
+            </m:r>
+            <m:r>
+              <m:t>q</m:t>
+            </m:r>
+          </m:sub>
+        </m:sSub>
+      </m:oMath>
+      <w:r>
+        <w:t xml:space="preserve">), que se define como el nivel en</w:t>
+      </w:r>
+      <w:r>
+        <w:t xml:space="preserve"> </w:t>
+      </w:r>
+      <m:oMath>
+        <m:r>
+          <m:t>d</m:t>
+        </m:r>
+        <m:r>
+          <m:t>B</m:t>
+        </m:r>
+      </m:oMath>
+      <w:r>
+        <w:t xml:space="preserve"> </w:t>
+      </w:r>
+      <w:r>
+        <w:t xml:space="preserve">correspondiente al promedio de</w:t>
+      </w:r>
+      <w:r>
+        <w:t xml:space="preserve"> </w:t>
+      </w:r>
+      <w:r>
+        <w:t xml:space="preserve">la cantidad de energ'{</w:t>
+      </w:r>
+      <w:r>
+        <w:t xml:space="preserve">}a ac'ustica variable durante un periodo de tiempo</w:t>
+      </w:r>
+      <w:r>
+        <w:t xml:space="preserve"> </w:t>
+      </w:r>
+      <m:oMath>
+        <m:r>
+          <m:t>T</m:t>
+        </m:r>
+      </m:oMath>
+      <w:r>
+        <w:t xml:space="preserve">, cuya ecuaci'on matem'atica es:</w:t>
+      </w:r>
+    </w:p>
+    <w:p>
+      <w:pPr>
+        <w:pStyle w:val="BodyText"/>
+      </w:pPr>
+      <w:r>
+        <w:t xml:space="preserve">que se puede calcular de forma aproximada mediante la expresi'on:</w:t>
+      </w:r>
+    </w:p>
+    <w:p>
+      <w:pPr>
+        <w:pStyle w:val="BodyText"/>
+      </w:pPr>
+      <w:r>
+        <w:t xml:space="preserve">siendo</w:t>
+      </w:r>
+      <w:r>
+        <w:t xml:space="preserve"> </w:t>
+      </w:r>
+      <m:oMath>
+        <m:sSub>
+          <m:e>
+            <m:r>
+              <m:t>t</m:t>
+            </m:r>
+          </m:e>
+          <m:sub>
+            <m:r>
+              <m:t>i</m:t>
+            </m:r>
+          </m:sub>
+        </m:sSub>
+      </m:oMath>
+      <w:r>
+        <w:t xml:space="preserve"> </w:t>
+      </w:r>
+      <w:r>
+        <w:t xml:space="preserve">los tiempos de observaci'on durante los cuales el nivel sonoro</w:t>
+      </w:r>
+      <w:r>
+        <w:t xml:space="preserve"> </w:t>
+      </w:r>
+      <m:oMath>
+        <m:sSub>
+          <m:e>
+            <m:r>
+              <m:t>L</m:t>
+            </m:r>
+          </m:e>
+          <m:sub>
+            <m:r>
+              <m:t>i</m:t>
+            </m:r>
+          </m:sub>
+        </m:sSub>
+      </m:oMath>
+      <w:r>
+        <w:t xml:space="preserve"> </w:t>
+      </w:r>
+      <w:r>
+        <w:t xml:space="preserve">se mantiene en un intervalo de</w:t>
+      </w:r>
+      <w:r>
+        <w:t xml:space="preserve"> </w:t>
+      </w:r>
+      <m:oMath>
+        <m:r>
+          <m:t>±</m:t>
+        </m:r>
+      </m:oMath>
+      <w:r>
+        <w:t xml:space="preserve"> </w:t>
+      </w:r>
+      <w:r>
+        <w:t xml:space="preserve">2</w:t>
+      </w:r>
+      <w:r>
+        <w:t xml:space="preserve"> </w:t>
+      </w:r>
+      <m:oMath>
+        <m:r>
+          <m:t>d</m:t>
+        </m:r>
+        <m:r>
+          <m:t>B</m:t>
+        </m:r>
+      </m:oMath>
+      <w:r>
+        <w:t xml:space="preserve">.</w:t>
+      </w:r>
+    </w:p>
+    <w:p>
+      <w:pPr>
+        <w:pStyle w:val="BodyText"/>
+      </w:pPr>
+    </w:p>
+    <w:p>
+      <w:pPr>
+        <w:pStyle w:val="BodyText"/>
+      </w:pPr>
+      <w:r>
+        <w:t xml:space="preserve">?`Cu'al es el nivel continuo equivalente correspondiente al ruido de tr'afico observado</w:t>
+      </w:r>
+      <w:r>
+        <w:t xml:space="preserve"> </w:t>
+      </w:r>
+      <w:r>
+        <w:t xml:space="preserve">a lo largo de un d'{</w:t>
+      </w:r>
+      <w:r>
+        <w:t xml:space="preserve">}a en una determinada calle urbana con la siguiente</w:t>
+      </w:r>
+      <w:r>
+        <w:t xml:space="preserve"> </w:t>
+      </w:r>
+      <w:r>
+        <w:t xml:space="preserve">distribuci'on de niveles sonoros: 85 dB durante 4 horas, 90 dB durante 2 horas,</w:t>
+      </w:r>
+      <w:r>
+        <w:t xml:space="preserve"> </w:t>
+      </w:r>
+      <w:r>
+        <w:t xml:space="preserve">80 dB durante 10 horas y 65 dB durante 8 horas?</w:t>
+      </w:r>
+    </w:p>
+    <w:p>
+      <w:pPr>
+        <w:pStyle w:val="BodyText"/>
+      </w:pPr>
+      <w:r>
+        <w:t xml:space="preserve">Soluci'on:</w:t>
+      </w:r>
+    </w:p>
+    <w:p>
+      <w:pPr>
+        <w:pStyle w:val="BodyText"/>
+      </w:pPr>
+      <w:r>
+        <w:t xml:space="preserve">Este criterio se establece a causa de la necesidad de evaluar de diferente forma</w:t>
+      </w:r>
+      <w:r>
+        <w:t xml:space="preserve"> </w:t>
+      </w:r>
+      <w:r>
+        <w:t xml:space="preserve">los niveles de ruido urbano durante el d'{</w:t>
+      </w:r>
+      <w:r>
+        <w:t xml:space="preserve">}a, la tarde y la la noche, penalizando los</w:t>
+      </w:r>
+      <w:r>
+        <w:t xml:space="preserve"> </w:t>
+      </w:r>
+      <w:r>
+        <w:t xml:space="preserve">ruidos nocturnos por estimar que la molestia que producen es mayor. Su</w:t>
+      </w:r>
+      <w:r>
+        <w:t xml:space="preserve"> </w:t>
+      </w:r>
+      <w:r>
+        <w:t xml:space="preserve">valor se calcula con la ecuaci'on:</w:t>
+      </w:r>
+    </w:p>
+    <w:p>
+      <w:pPr>
+        <w:pStyle w:val="BodyText"/>
+      </w:pPr>
+      <w:r>
+        <w:t xml:space="preserve">donde</w:t>
+      </w:r>
+      <w:r>
+        <w:t xml:space="preserve"> </w:t>
+      </w:r>
+      <m:oMath>
+        <m:sSub>
+          <m:e>
+            <m:r>
+              <m:t>L</m:t>
+            </m:r>
+          </m:e>
+          <m:sub>
+            <m:r>
+              <m:t>d</m:t>
+            </m:r>
+          </m:sub>
+        </m:sSub>
+      </m:oMath>
+      <w:r>
+        <w:t xml:space="preserve"> </w:t>
+      </w:r>
+      <w:r>
+        <w:t xml:space="preserve">representa el nivel sonoro equivalente para el periodo de</w:t>
+      </w:r>
+      <w:r>
+        <w:t xml:space="preserve"> </w:t>
+      </w:r>
+      <w:r>
+        <w:t xml:space="preserve">d'{</w:t>
+      </w:r>
+      <w:r>
+        <w:t xml:space="preserve">}a,</w:t>
+      </w:r>
+      <w:r>
+        <w:t xml:space="preserve"> </w:t>
+      </w:r>
+      <m:oMath>
+        <m:sSub>
+          <m:e>
+            <m:r>
+              <m:t>L</m:t>
+            </m:r>
+          </m:e>
+          <m:sub>
+            <m:r>
+              <m:t>e</m:t>
+            </m:r>
+          </m:sub>
+        </m:sSub>
+      </m:oMath>
+      <w:r>
+        <w:t xml:space="preserve"> </w:t>
+      </w:r>
+      <w:r>
+        <w:t xml:space="preserve">para el periodo de tarde y</w:t>
+      </w:r>
+      <w:r>
+        <w:t xml:space="preserve"> </w:t>
+      </w:r>
+      <m:oMath>
+        <m:sSub>
+          <m:e>
+            <m:r>
+              <m:t>L</m:t>
+            </m:r>
+          </m:e>
+          <m:sub>
+            <m:r>
+              <m:t>n</m:t>
+            </m:r>
+          </m:sub>
+        </m:sSub>
+      </m:oMath>
+      <w:r>
+        <w:t xml:space="preserve"> </w:t>
+      </w:r>
+      <w:r>
+        <w:t xml:space="preserve">para el periodo nocturno.</w:t>
+      </w:r>
+      <w:r>
+        <w:t xml:space="preserve"> </w:t>
+      </w:r>
+      <w:r>
+        <w:t xml:space="preserve">Para saber exactamente los periodos correspondientes a cada tramo horario,</w:t>
+      </w:r>
+      <w:r>
+        <w:t xml:space="preserve"> </w:t>
+      </w:r>
+      <w:r>
+        <w:t xml:space="preserve">consulta la ordenanza municipal de Toledo, por ejemplo, en su art'{</w:t>
+      </w:r>
+      <w:r>
+        <w:t xml:space="preserve">}culo 55.3,</w:t>
+      </w:r>
+      <w:r>
+        <w:t xml:space="preserve"> </w:t>
+      </w:r>
+      <w:r>
+        <w:t xml:space="preserve">o en el Anexo I.A.1.</w:t>
+      </w:r>
+    </w:p>
+    <w:p>
+      <w:pPr>
+        <w:pStyle w:val="Compact"/>
+      </w:pPr>
+      <w:r>
+        <w:t xml:space="preserve">Considerando que el ruido urbano tiene un car'acter aleatorio, resulta conveniente</w:t>
+      </w:r>
+      <w:r>
+        <w:t xml:space="preserve"> </w:t>
+      </w:r>
+      <w:r>
+        <w:t xml:space="preserve">usar los '{</w:t>
+      </w:r>
+      <w:r>
+        <w:t xml:space="preserve">}ndices estad'{</w:t>
+      </w:r>
+      <w:r>
+        <w:t xml:space="preserve">}sticos llamados percentiles. Los que m'as se utilizan son:</w:t>
+      </w:r>
+    </w:p>
+    <w:p>
+      <w:pPr>
+        <w:pStyle w:val="BodyText"/>
+      </w:pPr>
+      <w:r>
+        <w:t xml:space="preserve">Es un '{</w:t>
+      </w:r>
+      <w:r>
+        <w:t xml:space="preserve">}ndice obtenido de la combinaci'on ponderada de</w:t>
+      </w:r>
+      <w:r>
+        <w:t xml:space="preserve"> </w:t>
+      </w:r>
+      <m:oMath>
+        <m:sSub>
+          <m:e>
+            <m:r>
+              <m:t>L</m:t>
+            </m:r>
+          </m:e>
+          <m:sub>
+            <m:r>
+              <m:t>10</m:t>
+            </m:r>
+          </m:sub>
+        </m:sSub>
+      </m:oMath>
+      <w:r>
+        <w:t xml:space="preserve"> </w:t>
+      </w:r>
+      <w:r>
+        <w:t xml:space="preserve">y</w:t>
+      </w:r>
+      <w:r>
+        <w:t xml:space="preserve"> </w:t>
+      </w:r>
+      <m:oMath>
+        <m:sSub>
+          <m:e>
+            <m:r>
+              <m:t>L</m:t>
+            </m:r>
+          </m:e>
+          <m:sub>
+            <m:r>
+              <m:t>90</m:t>
+            </m:r>
+          </m:sub>
+        </m:sSub>
+      </m:oMath>
+      <w:r>
+        <w:t xml:space="preserve">, promediadas</w:t>
+      </w:r>
+      <w:r>
+        <w:t xml:space="preserve"> </w:t>
+      </w:r>
+      <w:r>
+        <w:t xml:space="preserve">a lo largo de un periodo de tiempo de 24 horas, de manera que:</w:t>
+      </w:r>
+    </w:p>
+    <w:p>
+      <w:pPr>
+        <w:pStyle w:val="Heading2"/>
+      </w:pPr>
+      <w:bookmarkStart w:id="24" w:name="cargo-las-librerias-necesarias"/>
+      <w:bookmarkEnd w:id="24"/>
       <w:r>
         <w:t xml:space="preserve">1. Cargo las librerías necesarias</w:t>
       </w:r>
@@ -2720,8 +3203,8 @@
       <w:pPr>
         <w:pStyle w:val="Heading2"/>
       </w:pPr>
-      <w:bookmarkStart w:id="24" w:name="represento-los-datos"/>
-      <w:bookmarkEnd w:id="24"/>
+      <w:bookmarkStart w:id="25" w:name="represento-los-datos"/>
+      <w:bookmarkEnd w:id="25"/>
       <w:r>
         <w:t xml:space="preserve">3. Represento los datos:</w:t>
       </w:r>
@@ -2808,230 +3291,12 @@
           <wp:inline>
             <wp:extent cx="4620126" cy="3696101"/>
             <wp:effectExtent b="0" l="0" r="0" t="0"/>
-            <wp:docPr descr="" title="" id="1" name="Picture"/>
+            <wp:docPr descr="" id="1" name="Picture"/>
             <a:graphic>
               <a:graphicData uri="http://schemas.openxmlformats.org/drawingml/2006/picture">
                 <pic:pic>
                   <pic:nvPicPr>
                     <pic:cNvPr descr="ruido_files/figure-docx/unnamed-chunk-5-1.png" id="0" name="Picture"/>
-                    <pic:cNvPicPr>
-                      <a:picLocks noChangeArrowheads="1" noChangeAspect="1"/>
-                    </pic:cNvPicPr>
-                  </pic:nvPicPr>
-                  <pic:blipFill>
-                    <a:blip r:embed="rId25"/>
-                    <a:stretch>
-                      <a:fillRect/>
-                    </a:stretch>
-                  </pic:blipFill>
-                  <pic:spPr bwMode="auto">
-                    <a:xfrm>
-                      <a:off x="0" y="0"/>
-                      <a:ext cx="4620126" cy="3696101"/>
-                    </a:xfrm>
-                    <a:prstGeom prst="rect">
-                      <a:avLst/>
-                    </a:prstGeom>
-                    <a:noFill/>
-                    <a:ln w="9525">
-                      <a:noFill/>
-                      <a:headEnd/>
-                      <a:tailEnd/>
-                    </a:ln>
-                  </pic:spPr>
-                </pic:pic>
-              </a:graphicData>
-            </a:graphic>
-          </wp:inline>
-        </w:drawing>
-      </w:r>
-    </w:p>
-    <w:p>
-      <w:pPr>
-        <w:pStyle w:val="BodyText"/>
-      </w:pPr>
-      <w:r>
-        <w:t xml:space="preserve">La función ts.plot considera el que el argumento que se le introduce es una series temporal y lo representa como tal. Esta función acepta como argumentos</w:t>
-      </w:r>
-      <w:r>
-        <w:t xml:space="preserve"> </w:t>
-      </w:r>
-      <w:r>
-        <w:t xml:space="preserve">‘</w:t>
-      </w:r>
-      <w:r>
-        <w:t xml:space="preserve">type</w:t>
-      </w:r>
-      <w:r>
-        <w:t xml:space="preserve">’</w:t>
-      </w:r>
-      <w:r>
-        <w:t xml:space="preserve"> </w:t>
-      </w:r>
-      <w:r>
-        <w:t xml:space="preserve">para cambiar el tipo de representación y distintos argumentos para insertar el título y el nombre en los ejes.</w:t>
-      </w:r>
-    </w:p>
-    <w:p>
-      <w:pPr>
-        <w:pStyle w:val="Compact"/>
-        <w:numPr>
-          <w:numId w:val="1002"/>
-          <w:ilvl w:val="0"/>
-        </w:numPr>
-      </w:pPr>
-      <w:r>
-        <w:t xml:space="preserve">Pregunta: Haz diferentes pruebas del tipo de gráfica. Cambia colores o maneras de representar.</w:t>
-      </w:r>
-    </w:p>
-    <w:p>
-      <w:pPr>
-        <w:pStyle w:val="FirstParagraph"/>
-      </w:pPr>
-      <w:r>
-        <w:t xml:space="preserve">Puedo utilizar también la funcín</w:t>
-      </w:r>
-      <w:r>
-        <w:t xml:space="preserve"> </w:t>
-      </w:r>
-      <w:r>
-        <w:t xml:space="preserve">‘</w:t>
-      </w:r>
-      <w:r>
-        <w:t xml:space="preserve">plot</w:t>
-      </w:r>
-      <w:r>
-        <w:t xml:space="preserve">’</w:t>
-      </w:r>
-      <w:r>
-        <w:t xml:space="preserve"> </w:t>
-      </w:r>
-      <w:r>
-        <w:t xml:space="preserve">del base de R. En este caso, tengo que indicar los valores de x e y que quiero representar.</w:t>
-      </w:r>
-    </w:p>
-    <w:p>
-      <w:pPr>
-        <w:pStyle w:val="SourceCode"/>
-      </w:pPr>
-      <w:r>
-        <w:rPr>
-          <w:rStyle w:val="KeywordTok"/>
-        </w:rPr>
-        <w:t xml:space="preserve">plot</w:t>
-      </w:r>
-      <w:r>
-        <w:rPr>
-          <w:rStyle w:val="NormalTok"/>
-        </w:rPr>
-        <w:t xml:space="preserve">(rlun[</w:t>
-      </w:r>
-      <w:r>
-        <w:rPr>
-          <w:rStyle w:val="DecValTok"/>
-        </w:rPr>
-        <w:t xml:space="preserve">1</w:t>
-      </w:r>
-      <w:r>
-        <w:rPr>
-          <w:rStyle w:val="OperatorTok"/>
-        </w:rPr>
-        <w:t xml:space="preserve">:</w:t>
-      </w:r>
-      <w:r>
-        <w:rPr>
-          <w:rStyle w:val="DecValTok"/>
-        </w:rPr>
-        <w:t xml:space="preserve">144</w:t>
-      </w:r>
-      <w:r>
-        <w:rPr>
-          <w:rStyle w:val="NormalTok"/>
-        </w:rPr>
-        <w:t xml:space="preserve">,</w:t>
-      </w:r>
-      <w:r>
-        <w:rPr>
-          <w:rStyle w:val="DecValTok"/>
-        </w:rPr>
-        <w:t xml:space="preserve">2</w:t>
-      </w:r>
-      <w:r>
-        <w:rPr>
-          <w:rStyle w:val="NormalTok"/>
-        </w:rPr>
-        <w:t xml:space="preserve">], </w:t>
-      </w:r>
-      <w:r>
-        <w:rPr>
-          <w:rStyle w:val="DataTypeTok"/>
-        </w:rPr>
-        <w:t xml:space="preserve">type=</w:t>
-      </w:r>
-      <w:r>
-        <w:rPr>
-          <w:rStyle w:val="StringTok"/>
-        </w:rPr>
-        <w:t xml:space="preserve">'b'</w:t>
-      </w:r>
-      <w:r>
-        <w:rPr>
-          <w:rStyle w:val="NormalTok"/>
-        </w:rPr>
-        <w:t xml:space="preserve">, </w:t>
-      </w:r>
-      <w:r>
-        <w:rPr>
-          <w:rStyle w:val="DataTypeTok"/>
-        </w:rPr>
-        <w:t xml:space="preserve">ylab=</w:t>
-      </w:r>
-      <w:r>
-        <w:rPr>
-          <w:rStyle w:val="StringTok"/>
-        </w:rPr>
-        <w:t xml:space="preserve">'intensidad'</w:t>
-      </w:r>
-      <w:r>
-        <w:rPr>
-          <w:rStyle w:val="NormalTok"/>
-        </w:rPr>
-        <w:t xml:space="preserve">, </w:t>
-      </w:r>
-      <w:r>
-        <w:rPr>
-          <w:rStyle w:val="DataTypeTok"/>
-        </w:rPr>
-        <w:t xml:space="preserve">xlab=</w:t>
-      </w:r>
-      <w:r>
-        <w:rPr>
-          <w:rStyle w:val="StringTok"/>
-        </w:rPr>
-        <w:t xml:space="preserve">'time index'</w:t>
-      </w:r>
-      <w:r>
-        <w:rPr>
-          <w:rStyle w:val="NormalTok"/>
-        </w:rPr>
-        <w:t xml:space="preserve">)</w:t>
-      </w:r>
-    </w:p>
-    <w:p>
-      <w:pPr>
-        <w:pStyle w:val="FirstParagraph"/>
-      </w:pPr>
-      <w:r>
-        <w:drawing>
-          <wp:inline>
-            <wp:extent cx="4620126" cy="3696101"/>
-            <wp:effectExtent b="0" l="0" r="0" t="0"/>
-            <wp:docPr descr="" title="" id="1" name="Picture"/>
-            <a:graphic>
-              <a:graphicData uri="http://schemas.openxmlformats.org/drawingml/2006/picture">
-                <pic:pic>
-                  <pic:nvPicPr>
-                    <pic:cNvPr descr="ruido_files/figure-docx/unnamed-chunk-6-1.png" id="0" name="Picture"/>
                     <pic:cNvPicPr>
                       <a:picLocks noChangeArrowheads="1" noChangeAspect="1"/>
                     </pic:cNvPicPr>
@@ -3066,10 +3331,228 @@
     </w:p>
     <w:p>
       <w:pPr>
+        <w:pStyle w:val="BodyText"/>
+      </w:pPr>
+      <w:r>
+        <w:t xml:space="preserve">La función ts.plot considera el que el argumento que se le introduce es una series temporal y lo representa como tal. Esta función acepta como argumentos</w:t>
+      </w:r>
+      <w:r>
+        <w:t xml:space="preserve"> </w:t>
+      </w:r>
+      <w:r>
+        <w:t xml:space="preserve">‘</w:t>
+      </w:r>
+      <w:r>
+        <w:t xml:space="preserve">type</w:t>
+      </w:r>
+      <w:r>
+        <w:t xml:space="preserve">’</w:t>
+      </w:r>
+      <w:r>
+        <w:t xml:space="preserve"> </w:t>
+      </w:r>
+      <w:r>
+        <w:t xml:space="preserve">para cambiar el tipo de representación y distintos argumentos para insertar el título y el nombre en los ejes.</w:t>
+      </w:r>
+    </w:p>
+    <w:p>
+      <w:pPr>
+        <w:pStyle w:val="Compact"/>
+        <w:numPr>
+          <w:numId w:val="1002"/>
+          <w:ilvl w:val="0"/>
+        </w:numPr>
+      </w:pPr>
+      <w:r>
+        <w:t xml:space="preserve">Pregunta: Haz diferentes pruebas del tipo de gráfica. Cambia colores o maneras de representar.</w:t>
+      </w:r>
+    </w:p>
+    <w:p>
+      <w:pPr>
+        <w:pStyle w:val="FirstParagraph"/>
+      </w:pPr>
+      <w:r>
+        <w:t xml:space="preserve">Puedo utilizar también la funcín</w:t>
+      </w:r>
+      <w:r>
+        <w:t xml:space="preserve"> </w:t>
+      </w:r>
+      <w:r>
+        <w:t xml:space="preserve">‘</w:t>
+      </w:r>
+      <w:r>
+        <w:t xml:space="preserve">plot</w:t>
+      </w:r>
+      <w:r>
+        <w:t xml:space="preserve">’</w:t>
+      </w:r>
+      <w:r>
+        <w:t xml:space="preserve"> </w:t>
+      </w:r>
+      <w:r>
+        <w:t xml:space="preserve">del base de R. En este caso, tengo que indicar los valores de x e y que quiero representar.</w:t>
+      </w:r>
+    </w:p>
+    <w:p>
+      <w:pPr>
+        <w:pStyle w:val="SourceCode"/>
+      </w:pPr>
+      <w:r>
+        <w:rPr>
+          <w:rStyle w:val="KeywordTok"/>
+        </w:rPr>
+        <w:t xml:space="preserve">plot</w:t>
+      </w:r>
+      <w:r>
+        <w:rPr>
+          <w:rStyle w:val="NormalTok"/>
+        </w:rPr>
+        <w:t xml:space="preserve">(rlun[</w:t>
+      </w:r>
+      <w:r>
+        <w:rPr>
+          <w:rStyle w:val="DecValTok"/>
+        </w:rPr>
+        <w:t xml:space="preserve">1</w:t>
+      </w:r>
+      <w:r>
+        <w:rPr>
+          <w:rStyle w:val="NormalTok"/>
+        </w:rPr>
+        <w:t xml:space="preserve">:</w:t>
+      </w:r>
+      <w:r>
+        <w:rPr>
+          <w:rStyle w:val="DecValTok"/>
+        </w:rPr>
+        <w:t xml:space="preserve">144</w:t>
+      </w:r>
+      <w:r>
+        <w:rPr>
+          <w:rStyle w:val="NormalTok"/>
+        </w:rPr>
+        <w:t xml:space="preserve">,</w:t>
+      </w:r>
+      <w:r>
+        <w:rPr>
+          <w:rStyle w:val="DecValTok"/>
+        </w:rPr>
+        <w:t xml:space="preserve">2</w:t>
+      </w:r>
+      <w:r>
+        <w:rPr>
+          <w:rStyle w:val="NormalTok"/>
+        </w:rPr>
+        <w:t xml:space="preserve">], </w:t>
+      </w:r>
+      <w:r>
+        <w:rPr>
+          <w:rStyle w:val="DataTypeTok"/>
+        </w:rPr>
+        <w:t xml:space="preserve">type=</w:t>
+      </w:r>
+      <w:r>
+        <w:rPr>
+          <w:rStyle w:val="StringTok"/>
+        </w:rPr>
+        <w:t xml:space="preserve">'b'</w:t>
+      </w:r>
+      <w:r>
+        <w:rPr>
+          <w:rStyle w:val="NormalTok"/>
+        </w:rPr>
+        <w:t xml:space="preserve">, </w:t>
+      </w:r>
+      <w:r>
+        <w:rPr>
+          <w:rStyle w:val="DataTypeTok"/>
+        </w:rPr>
+        <w:t xml:space="preserve">ylab=</w:t>
+      </w:r>
+      <w:r>
+        <w:rPr>
+          <w:rStyle w:val="StringTok"/>
+        </w:rPr>
+        <w:t xml:space="preserve">'intensidad'</w:t>
+      </w:r>
+      <w:r>
+        <w:rPr>
+          <w:rStyle w:val="NormalTok"/>
+        </w:rPr>
+        <w:t xml:space="preserve">, </w:t>
+      </w:r>
+      <w:r>
+        <w:rPr>
+          <w:rStyle w:val="DataTypeTok"/>
+        </w:rPr>
+        <w:t xml:space="preserve">xlab=</w:t>
+      </w:r>
+      <w:r>
+        <w:rPr>
+          <w:rStyle w:val="StringTok"/>
+        </w:rPr>
+        <w:t xml:space="preserve">'time index'</w:t>
+      </w:r>
+      <w:r>
+        <w:rPr>
+          <w:rStyle w:val="NormalTok"/>
+        </w:rPr>
+        <w:t xml:space="preserve">)</w:t>
+      </w:r>
+    </w:p>
+    <w:p>
+      <w:pPr>
+        <w:pStyle w:val="FirstParagraph"/>
+      </w:pPr>
+      <w:r>
+        <w:drawing>
+          <wp:inline>
+            <wp:extent cx="4620126" cy="3696101"/>
+            <wp:effectExtent b="0" l="0" r="0" t="0"/>
+            <wp:docPr descr="" id="1" name="Picture"/>
+            <a:graphic>
+              <a:graphicData uri="http://schemas.openxmlformats.org/drawingml/2006/picture">
+                <pic:pic>
+                  <pic:nvPicPr>
+                    <pic:cNvPr descr="ruido_files/figure-docx/unnamed-chunk-6-1.png" id="0" name="Picture"/>
+                    <pic:cNvPicPr>
+                      <a:picLocks noChangeArrowheads="1" noChangeAspect="1"/>
+                    </pic:cNvPicPr>
+                  </pic:nvPicPr>
+                  <pic:blipFill>
+                    <a:blip r:embed="rId27"/>
+                    <a:stretch>
+                      <a:fillRect/>
+                    </a:stretch>
+                  </pic:blipFill>
+                  <pic:spPr bwMode="auto">
+                    <a:xfrm>
+                      <a:off x="0" y="0"/>
+                      <a:ext cx="4620126" cy="3696101"/>
+                    </a:xfrm>
+                    <a:prstGeom prst="rect">
+                      <a:avLst/>
+                    </a:prstGeom>
+                    <a:noFill/>
+                    <a:ln w="9525">
+                      <a:noFill/>
+                      <a:headEnd/>
+                      <a:tailEnd/>
+                    </a:ln>
+                  </pic:spPr>
+                </pic:pic>
+              </a:graphicData>
+            </a:graphic>
+          </wp:inline>
+        </w:drawing>
+      </w:r>
+    </w:p>
+    <w:p>
+      <w:pPr>
         <w:pStyle w:val="Heading2"/>
       </w:pPr>
-      <w:bookmarkStart w:id="27" w:name="calculo-de-indices-de-ruido"/>
-      <w:bookmarkEnd w:id="27"/>
+      <w:bookmarkStart w:id="28" w:name="calculo-de-indices-de-ruido"/>
+      <w:bookmarkEnd w:id="28"/>
       <w:r>
         <w:t xml:space="preserve">4. Cálculo de índices de ruido</w:t>
       </w:r>
@@ -3143,15 +3626,9 @@
       </w:r>
       <w:r>
         <w:rPr>
-          <w:rStyle w:val="OperatorTok"/>
-        </w:rPr>
-        <w:t xml:space="preserve">^</w:t>
-      </w:r>
-      <w:r>
-        <w:rPr>
-          <w:rStyle w:val="NormalTok"/>
-        </w:rPr>
-        <w:t xml:space="preserve">(rlun[</w:t>
+          <w:rStyle w:val="NormalTok"/>
+        </w:rPr>
+        <w:t xml:space="preserve">^(rlun[</w:t>
       </w:r>
       <w:r>
         <w:rPr>
@@ -3163,13 +3640,7 @@
         <w:rPr>
           <w:rStyle w:val="NormalTok"/>
         </w:rPr>
-        <w:t xml:space="preserve">]</w:t>
-      </w:r>
-      <w:r>
-        <w:rPr>
-          <w:rStyle w:val="OperatorTok"/>
-        </w:rPr>
-        <w:t xml:space="preserve">/</w:t>
+        <w:t xml:space="preserve">]/</w:t>
       </w:r>
       <w:r>
         <w:rPr>
@@ -3223,19 +3694,175 @@
         <w:rPr>
           <w:rStyle w:val="NormalTok"/>
         </w:rPr>
-        <w:t xml:space="preserve">(deltat</w:t>
-      </w:r>
-      <w:r>
-        <w:rPr>
-          <w:rStyle w:val="OperatorTok"/>
+        <w:t xml:space="preserve">(deltat*t1)</w:t>
+      </w:r>
+      <w:r>
+        <w:br w:type="textWrapping"/>
+      </w:r>
+      <w:r>
+        <w:rPr>
+          <w:rStyle w:val="NormalTok"/>
+        </w:rPr>
+        <w:t xml:space="preserve">leqlunes&lt;-</w:t>
+      </w:r>
+      <w:r>
+        <w:rPr>
+          <w:rStyle w:val="DecValTok"/>
+        </w:rPr>
+        <w:t xml:space="preserve">10</w:t>
+      </w:r>
+      <w:r>
+        <w:rPr>
+          <w:rStyle w:val="NormalTok"/>
         </w:rPr>
         <w:t xml:space="preserve">*</w:t>
       </w:r>
       <w:r>
         <w:rPr>
-          <w:rStyle w:val="NormalTok"/>
-        </w:rPr>
-        <w:t xml:space="preserve">t1)</w:t>
+          <w:rStyle w:val="KeywordTok"/>
+        </w:rPr>
+        <w:t xml:space="preserve">log10</w:t>
+      </w:r>
+      <w:r>
+        <w:rPr>
+          <w:rStyle w:val="NormalTok"/>
+        </w:rPr>
+        <w:t xml:space="preserve">(</w:t>
+      </w:r>
+      <w:r>
+        <w:rPr>
+          <w:rStyle w:val="DecValTok"/>
+        </w:rPr>
+        <w:t xml:space="preserve">1</w:t>
+      </w:r>
+      <w:r>
+        <w:rPr>
+          <w:rStyle w:val="NormalTok"/>
+        </w:rPr>
+        <w:t xml:space="preserve">/(</w:t>
+      </w:r>
+      <w:r>
+        <w:rPr>
+          <w:rStyle w:val="DecValTok"/>
+        </w:rPr>
+        <w:t xml:space="preserve">60</w:t>
+      </w:r>
+      <w:r>
+        <w:rPr>
+          <w:rStyle w:val="NormalTok"/>
+        </w:rPr>
+        <w:t xml:space="preserve">*</w:t>
+      </w:r>
+      <w:r>
+        <w:rPr>
+          <w:rStyle w:val="DecValTok"/>
+        </w:rPr>
+        <w:t xml:space="preserve">24</w:t>
+      </w:r>
+      <w:r>
+        <w:rPr>
+          <w:rStyle w:val="NormalTok"/>
+        </w:rPr>
+        <w:t xml:space="preserve">)*t2)</w:t>
+      </w:r>
+    </w:p>
+    <w:p>
+      <w:pPr>
+        <w:pStyle w:val="FirstParagraph"/>
+      </w:pPr>
+      <w:r>
+        <w:t xml:space="preserve">Leq diurno: 43 a 114, de 7 a 19h: 12h</w:t>
+      </w:r>
+      <w:r>
+        <w:t xml:space="preserve"> </w:t>
+      </w:r>
+      <w:r>
+        <w:t xml:space="preserve">Leq tarde: 115 a 138: 19 a 23: 4 h</w:t>
+      </w:r>
+      <w:r>
+        <w:t xml:space="preserve"> </w:t>
+      </w:r>
+      <w:r>
+        <w:t xml:space="preserve">Leq nocturno: 1 a 42 y 139 a 144: 0 a 7 y 23 a 24: 8h</w:t>
+      </w:r>
+    </w:p>
+    <w:p>
+      <w:pPr>
+        <w:pStyle w:val="BodyText"/>
+      </w:pPr>
+      <w:r>
+        <w:t xml:space="preserve">Cálculo del Leq diurno</w:t>
+      </w:r>
+    </w:p>
+    <w:p>
+      <w:pPr>
+        <w:pStyle w:val="SourceCode"/>
+      </w:pPr>
+      <w:r>
+        <w:rPr>
+          <w:rStyle w:val="NormalTok"/>
+        </w:rPr>
+        <w:t xml:space="preserve">t1d&lt;-</w:t>
+      </w:r>
+      <w:r>
+        <w:rPr>
+          <w:rStyle w:val="DecValTok"/>
+        </w:rPr>
+        <w:t xml:space="preserve">10</w:t>
+      </w:r>
+      <w:r>
+        <w:rPr>
+          <w:rStyle w:val="NormalTok"/>
+        </w:rPr>
+        <w:t xml:space="preserve">^(rlun[</w:t>
+      </w:r>
+      <w:r>
+        <w:rPr>
+          <w:rStyle w:val="DecValTok"/>
+        </w:rPr>
+        <w:t xml:space="preserve">43</w:t>
+      </w:r>
+      <w:r>
+        <w:rPr>
+          <w:rStyle w:val="NormalTok"/>
+        </w:rPr>
+        <w:t xml:space="preserve">:</w:t>
+      </w:r>
+      <w:r>
+        <w:rPr>
+          <w:rStyle w:val="DecValTok"/>
+        </w:rPr>
+        <w:t xml:space="preserve">114</w:t>
+      </w:r>
+      <w:r>
+        <w:rPr>
+          <w:rStyle w:val="NormalTok"/>
+        </w:rPr>
+        <w:t xml:space="preserve">,</w:t>
+      </w:r>
+      <w:r>
+        <w:rPr>
+          <w:rStyle w:val="DecValTok"/>
+        </w:rPr>
+        <w:t xml:space="preserve">2</w:t>
+      </w:r>
+      <w:r>
+        <w:rPr>
+          <w:rStyle w:val="NormalTok"/>
+        </w:rPr>
+        <w:t xml:space="preserve">]/</w:t>
+      </w:r>
+      <w:r>
+        <w:rPr>
+          <w:rStyle w:val="DecValTok"/>
+        </w:rPr>
+        <w:t xml:space="preserve">10</w:t>
+      </w:r>
+      <w:r>
+        <w:rPr>
+          <w:rStyle w:val="NormalTok"/>
+        </w:rPr>
+        <w:t xml:space="preserve">)</w:t>
       </w:r>
       <w:r>
         <w:br w:type="textWrapping"/>
@@ -3244,7 +3871,28 @@
         <w:rPr>
           <w:rStyle w:val="NormalTok"/>
         </w:rPr>
-        <w:t xml:space="preserve">leqlunes&lt;-</w:t>
+        <w:t xml:space="preserve">t2d&lt;-</w:t>
+      </w:r>
+      <w:r>
+        <w:rPr>
+          <w:rStyle w:val="KeywordTok"/>
+        </w:rPr>
+        <w:t xml:space="preserve">sum</w:t>
+      </w:r>
+      <w:r>
+        <w:rPr>
+          <w:rStyle w:val="NormalTok"/>
+        </w:rPr>
+        <w:t xml:space="preserve">(deltat*t1d)</w:t>
+      </w:r>
+      <w:r>
+        <w:br w:type="textWrapping"/>
+      </w:r>
+      <w:r>
+        <w:rPr>
+          <w:rStyle w:val="NormalTok"/>
+        </w:rPr>
+        <w:t xml:space="preserve">leqdlunes&lt;-</w:t>
       </w:r>
       <w:r>
         <w:rPr>
@@ -3254,7 +3902,7 @@
       </w:r>
       <w:r>
         <w:rPr>
-          <w:rStyle w:val="OperatorTok"/>
+          <w:rStyle w:val="NormalTok"/>
         </w:rPr>
         <w:t xml:space="preserve">*</w:t>
       </w:r>
@@ -3278,9 +3926,160 @@
       </w:r>
       <w:r>
         <w:rPr>
-          <w:rStyle w:val="OperatorTok"/>
-        </w:rPr>
-        <w:t xml:space="preserve">/</w:t>
+          <w:rStyle w:val="NormalTok"/>
+        </w:rPr>
+        <w:t xml:space="preserve">/(</w:t>
+      </w:r>
+      <w:r>
+        <w:rPr>
+          <w:rStyle w:val="DecValTok"/>
+        </w:rPr>
+        <w:t xml:space="preserve">60</w:t>
+      </w:r>
+      <w:r>
+        <w:rPr>
+          <w:rStyle w:val="NormalTok"/>
+        </w:rPr>
+        <w:t xml:space="preserve">*</w:t>
+      </w:r>
+      <w:r>
+        <w:rPr>
+          <w:rStyle w:val="DecValTok"/>
+        </w:rPr>
+        <w:t xml:space="preserve">12</w:t>
+      </w:r>
+      <w:r>
+        <w:rPr>
+          <w:rStyle w:val="NormalTok"/>
+        </w:rPr>
+        <w:t xml:space="preserve">)*t2d)</w:t>
+      </w:r>
+    </w:p>
+    <w:p>
+      <w:pPr>
+        <w:pStyle w:val="FirstParagraph"/>
+      </w:pPr>
+      <w:r>
+        <w:t xml:space="preserve">Cálculo del Leq de la tarde</w:t>
+      </w:r>
+    </w:p>
+    <w:p>
+      <w:pPr>
+        <w:pStyle w:val="SourceCode"/>
+      </w:pPr>
+      <w:r>
+        <w:rPr>
+          <w:rStyle w:val="NormalTok"/>
+        </w:rPr>
+        <w:t xml:space="preserve">t1t&lt;-</w:t>
+      </w:r>
+      <w:r>
+        <w:rPr>
+          <w:rStyle w:val="DecValTok"/>
+        </w:rPr>
+        <w:t xml:space="preserve">10</w:t>
+      </w:r>
+      <w:r>
+        <w:rPr>
+          <w:rStyle w:val="NormalTok"/>
+        </w:rPr>
+        <w:t xml:space="preserve">^(rlun[</w:t>
+      </w:r>
+      <w:r>
+        <w:rPr>
+          <w:rStyle w:val="DecValTok"/>
+        </w:rPr>
+        <w:t xml:space="preserve">115</w:t>
+      </w:r>
+      <w:r>
+        <w:rPr>
+          <w:rStyle w:val="NormalTok"/>
+        </w:rPr>
+        <w:t xml:space="preserve">:</w:t>
+      </w:r>
+      <w:r>
+        <w:rPr>
+          <w:rStyle w:val="DecValTok"/>
+        </w:rPr>
+        <w:t xml:space="preserve">138</w:t>
+      </w:r>
+      <w:r>
+        <w:rPr>
+          <w:rStyle w:val="NormalTok"/>
+        </w:rPr>
+        <w:t xml:space="preserve">,</w:t>
+      </w:r>
+      <w:r>
+        <w:rPr>
+          <w:rStyle w:val="DecValTok"/>
+        </w:rPr>
+        <w:t xml:space="preserve">2</w:t>
+      </w:r>
+      <w:r>
+        <w:rPr>
+          <w:rStyle w:val="NormalTok"/>
+        </w:rPr>
+        <w:t xml:space="preserve">]/</w:t>
+      </w:r>
+      <w:r>
+        <w:rPr>
+          <w:rStyle w:val="DecValTok"/>
+        </w:rPr>
+        <w:t xml:space="preserve">10</w:t>
+      </w:r>
+      <w:r>
+        <w:rPr>
+          <w:rStyle w:val="NormalTok"/>
+        </w:rPr>
+        <w:t xml:space="preserve">)</w:t>
+      </w:r>
+      <w:r>
+        <w:br w:type="textWrapping"/>
+      </w:r>
+      <w:r>
+        <w:rPr>
+          <w:rStyle w:val="NormalTok"/>
+        </w:rPr>
+        <w:t xml:space="preserve">t2t&lt;-</w:t>
+      </w:r>
+      <w:r>
+        <w:rPr>
+          <w:rStyle w:val="KeywordTok"/>
+        </w:rPr>
+        <w:t xml:space="preserve">sum</w:t>
+      </w:r>
+      <w:r>
+        <w:rPr>
+          <w:rStyle w:val="NormalTok"/>
+        </w:rPr>
+        <w:t xml:space="preserve">(deltat*t1t)</w:t>
+      </w:r>
+      <w:r>
+        <w:br w:type="textWrapping"/>
+      </w:r>
+      <w:r>
+        <w:rPr>
+          <w:rStyle w:val="NormalTok"/>
+        </w:rPr>
+        <w:t xml:space="preserve">leqtlunes&lt;-</w:t>
+      </w:r>
+      <w:r>
+        <w:rPr>
+          <w:rStyle w:val="DecValTok"/>
+        </w:rPr>
+        <w:t xml:space="preserve">10</w:t>
+      </w:r>
+      <w:r>
+        <w:rPr>
+          <w:rStyle w:val="NormalTok"/>
+        </w:rPr>
+        <w:t xml:space="preserve">*</w:t>
+      </w:r>
+      <w:r>
+        <w:rPr>
+          <w:rStyle w:val="KeywordTok"/>
+        </w:rPr>
+        <w:t xml:space="preserve">log10</w:t>
       </w:r>
       <w:r>
         <w:rPr>
@@ -3292,11 +4091,23 @@
         <w:rPr>
           <w:rStyle w:val="DecValTok"/>
         </w:rPr>
+        <w:t xml:space="preserve">1</w:t>
+      </w:r>
+      <w:r>
+        <w:rPr>
+          <w:rStyle w:val="NormalTok"/>
+        </w:rPr>
+        <w:t xml:space="preserve">/(</w:t>
+      </w:r>
+      <w:r>
+        <w:rPr>
+          <w:rStyle w:val="DecValTok"/>
+        </w:rPr>
         <w:t xml:space="preserve">60</w:t>
       </w:r>
       <w:r>
         <w:rPr>
-          <w:rStyle w:val="OperatorTok"/>
+          <w:rStyle w:val="NormalTok"/>
         </w:rPr>
         <w:t xml:space="preserve">*</w:t>
       </w:r>
@@ -3304,6 +4115,470 @@
         <w:rPr>
           <w:rStyle w:val="DecValTok"/>
         </w:rPr>
+        <w:t xml:space="preserve">4</w:t>
+      </w:r>
+      <w:r>
+        <w:rPr>
+          <w:rStyle w:val="NormalTok"/>
+        </w:rPr>
+        <w:t xml:space="preserve">)*t2t)</w:t>
+      </w:r>
+    </w:p>
+    <w:p>
+      <w:pPr>
+        <w:pStyle w:val="FirstParagraph"/>
+      </w:pPr>
+      <w:r>
+        <w:t xml:space="preserve">Cálculo del Leq nocturno</w:t>
+      </w:r>
+    </w:p>
+    <w:p>
+      <w:pPr>
+        <w:pStyle w:val="SourceCode"/>
+      </w:pPr>
+      <w:r>
+        <w:rPr>
+          <w:rStyle w:val="NormalTok"/>
+        </w:rPr>
+        <w:t xml:space="preserve">t1n1&lt;-</w:t>
+      </w:r>
+      <w:r>
+        <w:rPr>
+          <w:rStyle w:val="DecValTok"/>
+        </w:rPr>
+        <w:t xml:space="preserve">10</w:t>
+      </w:r>
+      <w:r>
+        <w:rPr>
+          <w:rStyle w:val="NormalTok"/>
+        </w:rPr>
+        <w:t xml:space="preserve">^(rlun[</w:t>
+      </w:r>
+      <w:r>
+        <w:rPr>
+          <w:rStyle w:val="DecValTok"/>
+        </w:rPr>
+        <w:t xml:space="preserve">1</w:t>
+      </w:r>
+      <w:r>
+        <w:rPr>
+          <w:rStyle w:val="NormalTok"/>
+        </w:rPr>
+        <w:t xml:space="preserve">:</w:t>
+      </w:r>
+      <w:r>
+        <w:rPr>
+          <w:rStyle w:val="DecValTok"/>
+        </w:rPr>
+        <w:t xml:space="preserve">42</w:t>
+      </w:r>
+      <w:r>
+        <w:rPr>
+          <w:rStyle w:val="NormalTok"/>
+        </w:rPr>
+        <w:t xml:space="preserve">,</w:t>
+      </w:r>
+      <w:r>
+        <w:rPr>
+          <w:rStyle w:val="DecValTok"/>
+        </w:rPr>
+        <w:t xml:space="preserve">2</w:t>
+      </w:r>
+      <w:r>
+        <w:rPr>
+          <w:rStyle w:val="NormalTok"/>
+        </w:rPr>
+        <w:t xml:space="preserve">]/</w:t>
+      </w:r>
+      <w:r>
+        <w:rPr>
+          <w:rStyle w:val="DecValTok"/>
+        </w:rPr>
+        <w:t xml:space="preserve">10</w:t>
+      </w:r>
+      <w:r>
+        <w:rPr>
+          <w:rStyle w:val="NormalTok"/>
+        </w:rPr>
+        <w:t xml:space="preserve">)</w:t>
+      </w:r>
+      <w:r>
+        <w:br w:type="textWrapping"/>
+      </w:r>
+      <w:r>
+        <w:rPr>
+          <w:rStyle w:val="NormalTok"/>
+        </w:rPr>
+        <w:t xml:space="preserve">t1n2&lt;-</w:t>
+      </w:r>
+      <w:r>
+        <w:rPr>
+          <w:rStyle w:val="DecValTok"/>
+        </w:rPr>
+        <w:t xml:space="preserve">10</w:t>
+      </w:r>
+      <w:r>
+        <w:rPr>
+          <w:rStyle w:val="NormalTok"/>
+        </w:rPr>
+        <w:t xml:space="preserve">^(rlun[</w:t>
+      </w:r>
+      <w:r>
+        <w:rPr>
+          <w:rStyle w:val="DecValTok"/>
+        </w:rPr>
+        <w:t xml:space="preserve">139</w:t>
+      </w:r>
+      <w:r>
+        <w:rPr>
+          <w:rStyle w:val="NormalTok"/>
+        </w:rPr>
+        <w:t xml:space="preserve">:</w:t>
+      </w:r>
+      <w:r>
+        <w:rPr>
+          <w:rStyle w:val="DecValTok"/>
+        </w:rPr>
+        <w:t xml:space="preserve">144</w:t>
+      </w:r>
+      <w:r>
+        <w:rPr>
+          <w:rStyle w:val="NormalTok"/>
+        </w:rPr>
+        <w:t xml:space="preserve">,</w:t>
+      </w:r>
+      <w:r>
+        <w:rPr>
+          <w:rStyle w:val="DecValTok"/>
+        </w:rPr>
+        <w:t xml:space="preserve">2</w:t>
+      </w:r>
+      <w:r>
+        <w:rPr>
+          <w:rStyle w:val="NormalTok"/>
+        </w:rPr>
+        <w:t xml:space="preserve">]/</w:t>
+      </w:r>
+      <w:r>
+        <w:rPr>
+          <w:rStyle w:val="DecValTok"/>
+        </w:rPr>
+        <w:t xml:space="preserve">10</w:t>
+      </w:r>
+      <w:r>
+        <w:rPr>
+          <w:rStyle w:val="NormalTok"/>
+        </w:rPr>
+        <w:t xml:space="preserve">)</w:t>
+      </w:r>
+      <w:r>
+        <w:br w:type="textWrapping"/>
+      </w:r>
+      <w:r>
+        <w:rPr>
+          <w:rStyle w:val="NormalTok"/>
+        </w:rPr>
+        <w:t xml:space="preserve">t2n&lt;-</w:t>
+      </w:r>
+      <w:r>
+        <w:rPr>
+          <w:rStyle w:val="KeywordTok"/>
+        </w:rPr>
+        <w:t xml:space="preserve">sum</w:t>
+      </w:r>
+      <w:r>
+        <w:rPr>
+          <w:rStyle w:val="NormalTok"/>
+        </w:rPr>
+        <w:t xml:space="preserve">(deltat*t1n1)+</w:t>
+      </w:r>
+      <w:r>
+        <w:rPr>
+          <w:rStyle w:val="KeywordTok"/>
+        </w:rPr>
+        <w:t xml:space="preserve">sum</w:t>
+      </w:r>
+      <w:r>
+        <w:rPr>
+          <w:rStyle w:val="NormalTok"/>
+        </w:rPr>
+        <w:t xml:space="preserve">(deltat*t1n2)</w:t>
+      </w:r>
+      <w:r>
+        <w:br w:type="textWrapping"/>
+      </w:r>
+      <w:r>
+        <w:rPr>
+          <w:rStyle w:val="NormalTok"/>
+        </w:rPr>
+        <w:t xml:space="preserve">leqnlunes&lt;-</w:t>
+      </w:r>
+      <w:r>
+        <w:rPr>
+          <w:rStyle w:val="DecValTok"/>
+        </w:rPr>
+        <w:t xml:space="preserve">10</w:t>
+      </w:r>
+      <w:r>
+        <w:rPr>
+          <w:rStyle w:val="NormalTok"/>
+        </w:rPr>
+        <w:t xml:space="preserve">*</w:t>
+      </w:r>
+      <w:r>
+        <w:rPr>
+          <w:rStyle w:val="KeywordTok"/>
+        </w:rPr>
+        <w:t xml:space="preserve">log10</w:t>
+      </w:r>
+      <w:r>
+        <w:rPr>
+          <w:rStyle w:val="NormalTok"/>
+        </w:rPr>
+        <w:t xml:space="preserve">(</w:t>
+      </w:r>
+      <w:r>
+        <w:rPr>
+          <w:rStyle w:val="DecValTok"/>
+        </w:rPr>
+        <w:t xml:space="preserve">1</w:t>
+      </w:r>
+      <w:r>
+        <w:rPr>
+          <w:rStyle w:val="NormalTok"/>
+        </w:rPr>
+        <w:t xml:space="preserve">/(</w:t>
+      </w:r>
+      <w:r>
+        <w:rPr>
+          <w:rStyle w:val="DecValTok"/>
+        </w:rPr>
+        <w:t xml:space="preserve">60</w:t>
+      </w:r>
+      <w:r>
+        <w:rPr>
+          <w:rStyle w:val="NormalTok"/>
+        </w:rPr>
+        <w:t xml:space="preserve">*</w:t>
+      </w:r>
+      <w:r>
+        <w:rPr>
+          <w:rStyle w:val="DecValTok"/>
+        </w:rPr>
+        <w:t xml:space="preserve">8</w:t>
+      </w:r>
+      <w:r>
+        <w:rPr>
+          <w:rStyle w:val="NormalTok"/>
+        </w:rPr>
+        <w:t xml:space="preserve">)*t2n)</w:t>
+      </w:r>
+    </w:p>
+    <w:p>
+      <w:pPr>
+        <w:pStyle w:val="FirstParagraph"/>
+      </w:pPr>
+      <w:r>
+        <w:t xml:space="preserve">Cállculo del ruido equivalente total:</w:t>
+      </w:r>
+    </w:p>
+    <w:p>
+      <w:pPr>
+        <w:pStyle w:val="SourceCode"/>
+      </w:pPr>
+      <w:r>
+        <w:rPr>
+          <w:rStyle w:val="NormalTok"/>
+        </w:rPr>
+        <w:t xml:space="preserve">ttd=</w:t>
+      </w:r>
+      <w:r>
+        <w:rPr>
+          <w:rStyle w:val="DecValTok"/>
+        </w:rPr>
+        <w:t xml:space="preserve">10</w:t>
+      </w:r>
+      <w:r>
+        <w:rPr>
+          <w:rStyle w:val="NormalTok"/>
+        </w:rPr>
+        <w:t xml:space="preserve">^(leqdlunes/</w:t>
+      </w:r>
+      <w:r>
+        <w:rPr>
+          <w:rStyle w:val="DecValTok"/>
+        </w:rPr>
+        <w:t xml:space="preserve">10</w:t>
+      </w:r>
+      <w:r>
+        <w:rPr>
+          <w:rStyle w:val="NormalTok"/>
+        </w:rPr>
+        <w:t xml:space="preserve">)</w:t>
+      </w:r>
+      <w:r>
+        <w:br w:type="textWrapping"/>
+      </w:r>
+      <w:r>
+        <w:rPr>
+          <w:rStyle w:val="NormalTok"/>
+        </w:rPr>
+        <w:t xml:space="preserve">ttt=</w:t>
+      </w:r>
+      <w:r>
+        <w:rPr>
+          <w:rStyle w:val="DecValTok"/>
+        </w:rPr>
+        <w:t xml:space="preserve">10</w:t>
+      </w:r>
+      <w:r>
+        <w:rPr>
+          <w:rStyle w:val="NormalTok"/>
+        </w:rPr>
+        <w:t xml:space="preserve">^((leqtlunes</w:t>
+      </w:r>
+      <w:r>
+        <w:rPr>
+          <w:rStyle w:val="DecValTok"/>
+        </w:rPr>
+        <w:t xml:space="preserve">+5</w:t>
+      </w:r>
+      <w:r>
+        <w:rPr>
+          <w:rStyle w:val="NormalTok"/>
+        </w:rPr>
+        <w:t xml:space="preserve">)/</w:t>
+      </w:r>
+      <w:r>
+        <w:rPr>
+          <w:rStyle w:val="DecValTok"/>
+        </w:rPr>
+        <w:t xml:space="preserve">10</w:t>
+      </w:r>
+      <w:r>
+        <w:rPr>
+          <w:rStyle w:val="NormalTok"/>
+        </w:rPr>
+        <w:t xml:space="preserve">)</w:t>
+      </w:r>
+      <w:r>
+        <w:br w:type="textWrapping"/>
+      </w:r>
+      <w:r>
+        <w:rPr>
+          <w:rStyle w:val="NormalTok"/>
+        </w:rPr>
+        <w:t xml:space="preserve">ttn=</w:t>
+      </w:r>
+      <w:r>
+        <w:rPr>
+          <w:rStyle w:val="DecValTok"/>
+        </w:rPr>
+        <w:t xml:space="preserve">10</w:t>
+      </w:r>
+      <w:r>
+        <w:rPr>
+          <w:rStyle w:val="NormalTok"/>
+        </w:rPr>
+        <w:t xml:space="preserve">^((leqnlunes</w:t>
+      </w:r>
+      <w:r>
+        <w:rPr>
+          <w:rStyle w:val="DecValTok"/>
+        </w:rPr>
+        <w:t xml:space="preserve">+10</w:t>
+      </w:r>
+      <w:r>
+        <w:rPr>
+          <w:rStyle w:val="NormalTok"/>
+        </w:rPr>
+        <w:t xml:space="preserve">)/</w:t>
+      </w:r>
+      <w:r>
+        <w:rPr>
+          <w:rStyle w:val="DecValTok"/>
+        </w:rPr>
+        <w:t xml:space="preserve">10</w:t>
+      </w:r>
+      <w:r>
+        <w:rPr>
+          <w:rStyle w:val="NormalTok"/>
+        </w:rPr>
+        <w:t xml:space="preserve">)</w:t>
+      </w:r>
+      <w:r>
+        <w:br w:type="textWrapping"/>
+      </w:r>
+      <w:r>
+        <w:rPr>
+          <w:rStyle w:val="NormalTok"/>
+        </w:rPr>
+        <w:t xml:space="preserve">ldn=</w:t>
+      </w:r>
+      <w:r>
+        <w:rPr>
+          <w:rStyle w:val="DecValTok"/>
+        </w:rPr>
+        <w:t xml:space="preserve">10</w:t>
+      </w:r>
+      <w:r>
+        <w:rPr>
+          <w:rStyle w:val="NormalTok"/>
+        </w:rPr>
+        <w:t xml:space="preserve">*</w:t>
+      </w:r>
+      <w:r>
+        <w:rPr>
+          <w:rStyle w:val="KeywordTok"/>
+        </w:rPr>
+        <w:t xml:space="preserve">log10</w:t>
+      </w:r>
+      <w:r>
+        <w:rPr>
+          <w:rStyle w:val="NormalTok"/>
+        </w:rPr>
+        <w:t xml:space="preserve">((</w:t>
+      </w:r>
+      <w:r>
+        <w:rPr>
+          <w:rStyle w:val="DecValTok"/>
+        </w:rPr>
+        <w:t xml:space="preserve">12</w:t>
+      </w:r>
+      <w:r>
+        <w:rPr>
+          <w:rStyle w:val="NormalTok"/>
+        </w:rPr>
+        <w:t xml:space="preserve">*ttd</w:t>
+      </w:r>
+      <w:r>
+        <w:rPr>
+          <w:rStyle w:val="DecValTok"/>
+        </w:rPr>
+        <w:t xml:space="preserve">+4</w:t>
+      </w:r>
+      <w:r>
+        <w:rPr>
+          <w:rStyle w:val="NormalTok"/>
+        </w:rPr>
+        <w:t xml:space="preserve">*ttt</w:t>
+      </w:r>
+      <w:r>
+        <w:rPr>
+          <w:rStyle w:val="DecValTok"/>
+        </w:rPr>
+        <w:t xml:space="preserve">+8</w:t>
+      </w:r>
+      <w:r>
+        <w:rPr>
+          <w:rStyle w:val="NormalTok"/>
+        </w:rPr>
+        <w:t xml:space="preserve">*ttn)/</w:t>
+      </w:r>
+      <w:r>
+        <w:rPr>
+          <w:rStyle w:val="DecValTok"/>
+        </w:rPr>
         <w:t xml:space="preserve">24</w:t>
       </w:r>
       <w:r>
@@ -3312,45 +4587,15 @@
         </w:rPr>
         <w:t xml:space="preserve">)</w:t>
       </w:r>
-      <w:r>
-        <w:rPr>
-          <w:rStyle w:val="OperatorTok"/>
-        </w:rPr>
-        <w:t xml:space="preserve">*</w:t>
-      </w:r>
-      <w:r>
-        <w:rPr>
-          <w:rStyle w:val="NormalTok"/>
-        </w:rPr>
-        <w:t xml:space="preserve">t2)</w:t>
-      </w:r>
-    </w:p>
-    <w:p>
-      <w:pPr>
-        <w:pStyle w:val="FirstParagraph"/>
-      </w:pPr>
-      <w:r>
-        <w:t xml:space="preserve">Leq diurno: 43 a 114, de 7 a 19h: 12h</w:t>
-      </w:r>
-      <w:r>
-        <w:t xml:space="preserve"> </w:t>
-      </w:r>
-      <w:r>
-        <w:t xml:space="preserve">Leq tarde: 115 a 138: 19 a 23: 4 h</w:t>
-      </w:r>
-      <w:r>
-        <w:t xml:space="preserve"> </w:t>
-      </w:r>
-      <w:r>
-        <w:t xml:space="preserve">Leq nocturno: 1 a 42 y 139 a 144: 0 a 7 y 23 a 24: 8h</w:t>
-      </w:r>
-    </w:p>
-    <w:p>
-      <w:pPr>
-        <w:pStyle w:val="BodyText"/>
-      </w:pPr>
-      <w:r>
-        <w:t xml:space="preserve">Cálculo del Leq diurno</w:t>
+    </w:p>
+    <w:p>
+      <w:pPr>
+        <w:pStyle w:val="Heading2"/>
+      </w:pPr>
+      <w:bookmarkStart w:id="29" w:name="calculo-de-los-percentiles"/>
+      <w:bookmarkEnd w:id="29"/>
+      <w:r>
+        <w:t xml:space="preserve">5. Cálculo de los percentiles:</w:t>
       </w:r>
     </w:p>
     <w:p>
@@ -3361,49 +4606,19 @@
         <w:rPr>
           <w:rStyle w:val="NormalTok"/>
         </w:rPr>
-        <w:t xml:space="preserve">t1d&lt;-</w:t>
-      </w:r>
-      <w:r>
-        <w:rPr>
-          <w:rStyle w:val="DecValTok"/>
-        </w:rPr>
-        <w:t xml:space="preserve">10</w:t>
-      </w:r>
-      <w:r>
-        <w:rPr>
-          <w:rStyle w:val="OperatorTok"/>
-        </w:rPr>
-        <w:t xml:space="preserve">^</w:t>
-      </w:r>
-      <w:r>
-        <w:rPr>
-          <w:rStyle w:val="NormalTok"/>
-        </w:rPr>
-        <w:t xml:space="preserve">(rlun[</w:t>
-      </w:r>
-      <w:r>
-        <w:rPr>
-          <w:rStyle w:val="DecValTok"/>
-        </w:rPr>
-        <w:t xml:space="preserve">43</w:t>
-      </w:r>
-      <w:r>
-        <w:rPr>
-          <w:rStyle w:val="OperatorTok"/>
-        </w:rPr>
-        <w:t xml:space="preserve">:</w:t>
-      </w:r>
-      <w:r>
-        <w:rPr>
-          <w:rStyle w:val="DecValTok"/>
-        </w:rPr>
-        <w:t xml:space="preserve">114</w:t>
-      </w:r>
-      <w:r>
-        <w:rPr>
-          <w:rStyle w:val="NormalTok"/>
-        </w:rPr>
-        <w:t xml:space="preserve">,</w:t>
+        <w:t xml:space="preserve">rlunesp90&lt;-</w:t>
+      </w:r>
+      <w:r>
+        <w:rPr>
+          <w:rStyle w:val="KeywordTok"/>
+        </w:rPr>
+        <w:t xml:space="preserve">quantile</w:t>
+      </w:r>
+      <w:r>
+        <w:rPr>
+          <w:rStyle w:val="NormalTok"/>
+        </w:rPr>
+        <w:t xml:space="preserve">(rlun[,</w:t>
       </w:r>
       <w:r>
         <w:rPr>
@@ -3415,19 +4630,13 @@
         <w:rPr>
           <w:rStyle w:val="NormalTok"/>
         </w:rPr>
-        <w:t xml:space="preserve">]</w:t>
-      </w:r>
-      <w:r>
-        <w:rPr>
-          <w:rStyle w:val="OperatorTok"/>
-        </w:rPr>
-        <w:t xml:space="preserve">/</w:t>
-      </w:r>
-      <w:r>
-        <w:rPr>
-          <w:rStyle w:val="DecValTok"/>
-        </w:rPr>
-        <w:t xml:space="preserve">10</w:t>
+        <w:t xml:space="preserve">],</w:t>
+      </w:r>
+      <w:r>
+        <w:rPr>
+          <w:rStyle w:val="FloatTok"/>
+        </w:rPr>
+        <w:t xml:space="preserve">0.9</w:t>
       </w:r>
       <w:r>
         <w:rPr>
@@ -3442,31 +4651,43 @@
         <w:rPr>
           <w:rStyle w:val="NormalTok"/>
         </w:rPr>
-        <w:t xml:space="preserve">t2d&lt;-</w:t>
+        <w:t xml:space="preserve">rlunesp10&lt;-</w:t>
       </w:r>
       <w:r>
         <w:rPr>
           <w:rStyle w:val="KeywordTok"/>
         </w:rPr>
-        <w:t xml:space="preserve">sum</w:t>
-      </w:r>
-      <w:r>
-        <w:rPr>
-          <w:rStyle w:val="NormalTok"/>
-        </w:rPr>
-        <w:t xml:space="preserve">(deltat</w:t>
-      </w:r>
-      <w:r>
-        <w:rPr>
-          <w:rStyle w:val="OperatorTok"/>
-        </w:rPr>
-        <w:t xml:space="preserve">*</w:t>
-      </w:r>
-      <w:r>
-        <w:rPr>
-          <w:rStyle w:val="NormalTok"/>
-        </w:rPr>
-        <w:t xml:space="preserve">t1d)</w:t>
+        <w:t xml:space="preserve">quantile</w:t>
+      </w:r>
+      <w:r>
+        <w:rPr>
+          <w:rStyle w:val="NormalTok"/>
+        </w:rPr>
+        <w:t xml:space="preserve">(rlun[,</w:t>
+      </w:r>
+      <w:r>
+        <w:rPr>
+          <w:rStyle w:val="DecValTok"/>
+        </w:rPr>
+        <w:t xml:space="preserve">2</w:t>
+      </w:r>
+      <w:r>
+        <w:rPr>
+          <w:rStyle w:val="NormalTok"/>
+        </w:rPr>
+        <w:t xml:space="preserve">],</w:t>
+      </w:r>
+      <w:r>
+        <w:rPr>
+          <w:rStyle w:val="FloatTok"/>
+        </w:rPr>
+        <w:t xml:space="preserve">0.1</w:t>
+      </w:r>
+      <w:r>
+        <w:rPr>
+          <w:rStyle w:val="NormalTok"/>
+        </w:rPr>
+        <w:t xml:space="preserve">)</w:t>
       </w:r>
       <w:r>
         <w:br w:type="textWrapping"/>
@@ -3475,272 +4696,7 @@
         <w:rPr>
           <w:rStyle w:val="NormalTok"/>
         </w:rPr>
-        <w:t xml:space="preserve">leqdlunes&lt;-</w:t>
-      </w:r>
-      <w:r>
-        <w:rPr>
-          <w:rStyle w:val="DecValTok"/>
-        </w:rPr>
-        <w:t xml:space="preserve">10</w:t>
-      </w:r>
-      <w:r>
-        <w:rPr>
-          <w:rStyle w:val="OperatorTok"/>
-        </w:rPr>
-        <w:t xml:space="preserve">*</w:t>
-      </w:r>
-      <w:r>
-        <w:rPr>
-          <w:rStyle w:val="KeywordTok"/>
-        </w:rPr>
-        <w:t xml:space="preserve">log10</w:t>
-      </w:r>
-      <w:r>
-        <w:rPr>
-          <w:rStyle w:val="NormalTok"/>
-        </w:rPr>
-        <w:t xml:space="preserve">(</w:t>
-      </w:r>
-      <w:r>
-        <w:rPr>
-          <w:rStyle w:val="DecValTok"/>
-        </w:rPr>
-        <w:t xml:space="preserve">1</w:t>
-      </w:r>
-      <w:r>
-        <w:rPr>
-          <w:rStyle w:val="OperatorTok"/>
-        </w:rPr>
-        <w:t xml:space="preserve">/</w:t>
-      </w:r>
-      <w:r>
-        <w:rPr>
-          <w:rStyle w:val="NormalTok"/>
-        </w:rPr>
-        <w:t xml:space="preserve">(</w:t>
-      </w:r>
-      <w:r>
-        <w:rPr>
-          <w:rStyle w:val="DecValTok"/>
-        </w:rPr>
-        <w:t xml:space="preserve">60</w:t>
-      </w:r>
-      <w:r>
-        <w:rPr>
-          <w:rStyle w:val="OperatorTok"/>
-        </w:rPr>
-        <w:t xml:space="preserve">*</w:t>
-      </w:r>
-      <w:r>
-        <w:rPr>
-          <w:rStyle w:val="DecValTok"/>
-        </w:rPr>
-        <w:t xml:space="preserve">12</w:t>
-      </w:r>
-      <w:r>
-        <w:rPr>
-          <w:rStyle w:val="NormalTok"/>
-        </w:rPr>
-        <w:t xml:space="preserve">)</w:t>
-      </w:r>
-      <w:r>
-        <w:rPr>
-          <w:rStyle w:val="OperatorTok"/>
-        </w:rPr>
-        <w:t xml:space="preserve">*</w:t>
-      </w:r>
-      <w:r>
-        <w:rPr>
-          <w:rStyle w:val="NormalTok"/>
-        </w:rPr>
-        <w:t xml:space="preserve">t2d)</w:t>
-      </w:r>
-    </w:p>
-    <w:p>
-      <w:pPr>
-        <w:pStyle w:val="FirstParagraph"/>
-      </w:pPr>
-      <w:r>
-        <w:t xml:space="preserve">Cálculo del Leq de la tarde</w:t>
-      </w:r>
-    </w:p>
-    <w:p>
-      <w:pPr>
-        <w:pStyle w:val="SourceCode"/>
-      </w:pPr>
-      <w:r>
-        <w:rPr>
-          <w:rStyle w:val="NormalTok"/>
-        </w:rPr>
-        <w:t xml:space="preserve">t1t&lt;-</w:t>
-      </w:r>
-      <w:r>
-        <w:rPr>
-          <w:rStyle w:val="DecValTok"/>
-        </w:rPr>
-        <w:t xml:space="preserve">10</w:t>
-      </w:r>
-      <w:r>
-        <w:rPr>
-          <w:rStyle w:val="OperatorTok"/>
-        </w:rPr>
-        <w:t xml:space="preserve">^</w:t>
-      </w:r>
-      <w:r>
-        <w:rPr>
-          <w:rStyle w:val="NormalTok"/>
-        </w:rPr>
-        <w:t xml:space="preserve">(rlun[</w:t>
-      </w:r>
-      <w:r>
-        <w:rPr>
-          <w:rStyle w:val="DecValTok"/>
-        </w:rPr>
-        <w:t xml:space="preserve">115</w:t>
-      </w:r>
-      <w:r>
-        <w:rPr>
-          <w:rStyle w:val="OperatorTok"/>
-        </w:rPr>
-        <w:t xml:space="preserve">:</w:t>
-      </w:r>
-      <w:r>
-        <w:rPr>
-          <w:rStyle w:val="DecValTok"/>
-        </w:rPr>
-        <w:t xml:space="preserve">138</w:t>
-      </w:r>
-      <w:r>
-        <w:rPr>
-          <w:rStyle w:val="NormalTok"/>
-        </w:rPr>
-        <w:t xml:space="preserve">,</w:t>
-      </w:r>
-      <w:r>
-        <w:rPr>
-          <w:rStyle w:val="DecValTok"/>
-        </w:rPr>
-        <w:t xml:space="preserve">2</w:t>
-      </w:r>
-      <w:r>
-        <w:rPr>
-          <w:rStyle w:val="NormalTok"/>
-        </w:rPr>
-        <w:t xml:space="preserve">]</w:t>
-      </w:r>
-      <w:r>
-        <w:rPr>
-          <w:rStyle w:val="OperatorTok"/>
-        </w:rPr>
-        <w:t xml:space="preserve">/</w:t>
-      </w:r>
-      <w:r>
-        <w:rPr>
-          <w:rStyle w:val="DecValTok"/>
-        </w:rPr>
-        <w:t xml:space="preserve">10</w:t>
-      </w:r>
-      <w:r>
-        <w:rPr>
-          <w:rStyle w:val="NormalTok"/>
-        </w:rPr>
-        <w:t xml:space="preserve">)</w:t>
-      </w:r>
-      <w:r>
-        <w:br w:type="textWrapping"/>
-      </w:r>
-      <w:r>
-        <w:rPr>
-          <w:rStyle w:val="NormalTok"/>
-        </w:rPr>
-        <w:t xml:space="preserve">t2t&lt;-</w:t>
-      </w:r>
-      <w:r>
-        <w:rPr>
-          <w:rStyle w:val="KeywordTok"/>
-        </w:rPr>
-        <w:t xml:space="preserve">sum</w:t>
-      </w:r>
-      <w:r>
-        <w:rPr>
-          <w:rStyle w:val="NormalTok"/>
-        </w:rPr>
-        <w:t xml:space="preserve">(deltat</w:t>
-      </w:r>
-      <w:r>
-        <w:rPr>
-          <w:rStyle w:val="OperatorTok"/>
-        </w:rPr>
-        <w:t xml:space="preserve">*</w:t>
-      </w:r>
-      <w:r>
-        <w:rPr>
-          <w:rStyle w:val="NormalTok"/>
-        </w:rPr>
-        <w:t xml:space="preserve">t1t)</w:t>
-      </w:r>
-      <w:r>
-        <w:br w:type="textWrapping"/>
-      </w:r>
-      <w:r>
-        <w:rPr>
-          <w:rStyle w:val="NormalTok"/>
-        </w:rPr>
-        <w:t xml:space="preserve">leqtlunes&lt;-</w:t>
-      </w:r>
-      <w:r>
-        <w:rPr>
-          <w:rStyle w:val="DecValTok"/>
-        </w:rPr>
-        <w:t xml:space="preserve">10</w:t>
-      </w:r>
-      <w:r>
-        <w:rPr>
-          <w:rStyle w:val="OperatorTok"/>
-        </w:rPr>
-        <w:t xml:space="preserve">*</w:t>
-      </w:r>
-      <w:r>
-        <w:rPr>
-          <w:rStyle w:val="KeywordTok"/>
-        </w:rPr>
-        <w:t xml:space="preserve">log10</w:t>
-      </w:r>
-      <w:r>
-        <w:rPr>
-          <w:rStyle w:val="NormalTok"/>
-        </w:rPr>
-        <w:t xml:space="preserve">(</w:t>
-      </w:r>
-      <w:r>
-        <w:rPr>
-          <w:rStyle w:val="DecValTok"/>
-        </w:rPr>
-        <w:t xml:space="preserve">1</w:t>
-      </w:r>
-      <w:r>
-        <w:rPr>
-          <w:rStyle w:val="OperatorTok"/>
-        </w:rPr>
-        <w:t xml:space="preserve">/</w:t>
-      </w:r>
-      <w:r>
-        <w:rPr>
-          <w:rStyle w:val="NormalTok"/>
-        </w:rPr>
-        <w:t xml:space="preserve">(</w:t>
-      </w:r>
-      <w:r>
-        <w:rPr>
-          <w:rStyle w:val="DecValTok"/>
-        </w:rPr>
-        <w:t xml:space="preserve">60</w:t>
-      </w:r>
-      <w:r>
-        <w:rPr>
-          <w:rStyle w:val="OperatorTok"/>
-        </w:rPr>
-        <w:t xml:space="preserve">*</w:t>
+        <w:t xml:space="preserve">tni&lt;-</w:t>
       </w:r>
       <w:r>
         <w:rPr>
@@ -3752,804 +4708,13 @@
         <w:rPr>
           <w:rStyle w:val="NormalTok"/>
         </w:rPr>
-        <w:t xml:space="preserve">)</w:t>
-      </w:r>
-      <w:r>
-        <w:rPr>
-          <w:rStyle w:val="OperatorTok"/>
-        </w:rPr>
-        <w:t xml:space="preserve">*</w:t>
-      </w:r>
-      <w:r>
-        <w:rPr>
-          <w:rStyle w:val="NormalTok"/>
-        </w:rPr>
-        <w:t xml:space="preserve">t2t)</w:t>
-      </w:r>
-    </w:p>
-    <w:p>
-      <w:pPr>
-        <w:pStyle w:val="FirstParagraph"/>
-      </w:pPr>
-      <w:r>
-        <w:t xml:space="preserve">Cálculo del Leq nocturno</w:t>
-      </w:r>
-    </w:p>
-    <w:p>
-      <w:pPr>
-        <w:pStyle w:val="SourceCode"/>
-      </w:pPr>
-      <w:r>
-        <w:rPr>
-          <w:rStyle w:val="NormalTok"/>
-        </w:rPr>
-        <w:t xml:space="preserve">t1n1&lt;-</w:t>
-      </w:r>
-      <w:r>
-        <w:rPr>
-          <w:rStyle w:val="DecValTok"/>
-        </w:rPr>
-        <w:t xml:space="preserve">10</w:t>
-      </w:r>
-      <w:r>
-        <w:rPr>
-          <w:rStyle w:val="OperatorTok"/>
-        </w:rPr>
-        <w:t xml:space="preserve">^</w:t>
-      </w:r>
-      <w:r>
-        <w:rPr>
-          <w:rStyle w:val="NormalTok"/>
-        </w:rPr>
-        <w:t xml:space="preserve">(rlun[</w:t>
-      </w:r>
-      <w:r>
-        <w:rPr>
-          <w:rStyle w:val="DecValTok"/>
-        </w:rPr>
-        <w:t xml:space="preserve">1</w:t>
-      </w:r>
-      <w:r>
-        <w:rPr>
-          <w:rStyle w:val="OperatorTok"/>
-        </w:rPr>
-        <w:t xml:space="preserve">:</w:t>
-      </w:r>
-      <w:r>
-        <w:rPr>
-          <w:rStyle w:val="DecValTok"/>
-        </w:rPr>
-        <w:t xml:space="preserve">42</w:t>
-      </w:r>
-      <w:r>
-        <w:rPr>
-          <w:rStyle w:val="NormalTok"/>
-        </w:rPr>
-        <w:t xml:space="preserve">,</w:t>
-      </w:r>
-      <w:r>
-        <w:rPr>
-          <w:rStyle w:val="DecValTok"/>
-        </w:rPr>
-        <w:t xml:space="preserve">2</w:t>
-      </w:r>
-      <w:r>
-        <w:rPr>
-          <w:rStyle w:val="NormalTok"/>
-        </w:rPr>
-        <w:t xml:space="preserve">]</w:t>
-      </w:r>
-      <w:r>
-        <w:rPr>
-          <w:rStyle w:val="OperatorTok"/>
-        </w:rPr>
-        <w:t xml:space="preserve">/</w:t>
-      </w:r>
-      <w:r>
-        <w:rPr>
-          <w:rStyle w:val="DecValTok"/>
-        </w:rPr>
-        <w:t xml:space="preserve">10</w:t>
-      </w:r>
-      <w:r>
-        <w:rPr>
-          <w:rStyle w:val="NormalTok"/>
-        </w:rPr>
-        <w:t xml:space="preserve">)</w:t>
-      </w:r>
-      <w:r>
-        <w:br w:type="textWrapping"/>
-      </w:r>
-      <w:r>
-        <w:rPr>
-          <w:rStyle w:val="NormalTok"/>
-        </w:rPr>
-        <w:t xml:space="preserve">t1n2&lt;-</w:t>
-      </w:r>
-      <w:r>
-        <w:rPr>
-          <w:rStyle w:val="DecValTok"/>
-        </w:rPr>
-        <w:t xml:space="preserve">10</w:t>
-      </w:r>
-      <w:r>
-        <w:rPr>
-          <w:rStyle w:val="OperatorTok"/>
-        </w:rPr>
-        <w:t xml:space="preserve">^</w:t>
-      </w:r>
-      <w:r>
-        <w:rPr>
-          <w:rStyle w:val="NormalTok"/>
-        </w:rPr>
-        <w:t xml:space="preserve">(rlun[</w:t>
-      </w:r>
-      <w:r>
-        <w:rPr>
-          <w:rStyle w:val="DecValTok"/>
-        </w:rPr>
-        <w:t xml:space="preserve">139</w:t>
-      </w:r>
-      <w:r>
-        <w:rPr>
-          <w:rStyle w:val="OperatorTok"/>
-        </w:rPr>
-        <w:t xml:space="preserve">:</w:t>
-      </w:r>
-      <w:r>
-        <w:rPr>
-          <w:rStyle w:val="DecValTok"/>
-        </w:rPr>
-        <w:t xml:space="preserve">144</w:t>
-      </w:r>
-      <w:r>
-        <w:rPr>
-          <w:rStyle w:val="NormalTok"/>
-        </w:rPr>
-        <w:t xml:space="preserve">,</w:t>
-      </w:r>
-      <w:r>
-        <w:rPr>
-          <w:rStyle w:val="DecValTok"/>
-        </w:rPr>
-        <w:t xml:space="preserve">2</w:t>
-      </w:r>
-      <w:r>
-        <w:rPr>
-          <w:rStyle w:val="NormalTok"/>
-        </w:rPr>
-        <w:t xml:space="preserve">]</w:t>
-      </w:r>
-      <w:r>
-        <w:rPr>
-          <w:rStyle w:val="OperatorTok"/>
-        </w:rPr>
-        <w:t xml:space="preserve">/</w:t>
-      </w:r>
-      <w:r>
-        <w:rPr>
-          <w:rStyle w:val="DecValTok"/>
-        </w:rPr>
-        <w:t xml:space="preserve">10</w:t>
-      </w:r>
-      <w:r>
-        <w:rPr>
-          <w:rStyle w:val="NormalTok"/>
-        </w:rPr>
-        <w:t xml:space="preserve">)</w:t>
-      </w:r>
-      <w:r>
-        <w:br w:type="textWrapping"/>
-      </w:r>
-      <w:r>
-        <w:rPr>
-          <w:rStyle w:val="NormalTok"/>
-        </w:rPr>
-        <w:t xml:space="preserve">t2n&lt;-</w:t>
-      </w:r>
-      <w:r>
-        <w:rPr>
-          <w:rStyle w:val="KeywordTok"/>
-        </w:rPr>
-        <w:t xml:space="preserve">sum</w:t>
-      </w:r>
-      <w:r>
-        <w:rPr>
-          <w:rStyle w:val="NormalTok"/>
-        </w:rPr>
-        <w:t xml:space="preserve">(deltat</w:t>
-      </w:r>
-      <w:r>
-        <w:rPr>
-          <w:rStyle w:val="OperatorTok"/>
-        </w:rPr>
-        <w:t xml:space="preserve">*</w:t>
-      </w:r>
-      <w:r>
-        <w:rPr>
-          <w:rStyle w:val="NormalTok"/>
-        </w:rPr>
-        <w:t xml:space="preserve">t1n1)</w:t>
-      </w:r>
-      <w:r>
-        <w:rPr>
-          <w:rStyle w:val="OperatorTok"/>
-        </w:rPr>
-        <w:t xml:space="preserve">+</w:t>
-      </w:r>
-      <w:r>
-        <w:rPr>
-          <w:rStyle w:val="KeywordTok"/>
-        </w:rPr>
-        <w:t xml:space="preserve">sum</w:t>
-      </w:r>
-      <w:r>
-        <w:rPr>
-          <w:rStyle w:val="NormalTok"/>
-        </w:rPr>
-        <w:t xml:space="preserve">(deltat</w:t>
-      </w:r>
-      <w:r>
-        <w:rPr>
-          <w:rStyle w:val="OperatorTok"/>
-        </w:rPr>
-        <w:t xml:space="preserve">*</w:t>
-      </w:r>
-      <w:r>
-        <w:rPr>
-          <w:rStyle w:val="NormalTok"/>
-        </w:rPr>
-        <w:t xml:space="preserve">t1n2)</w:t>
-      </w:r>
-      <w:r>
-        <w:br w:type="textWrapping"/>
-      </w:r>
-      <w:r>
-        <w:rPr>
-          <w:rStyle w:val="NormalTok"/>
-        </w:rPr>
-        <w:t xml:space="preserve">leqnlunes&lt;-</w:t>
-      </w:r>
-      <w:r>
-        <w:rPr>
-          <w:rStyle w:val="DecValTok"/>
-        </w:rPr>
-        <w:t xml:space="preserve">10</w:t>
-      </w:r>
-      <w:r>
-        <w:rPr>
-          <w:rStyle w:val="OperatorTok"/>
-        </w:rPr>
-        <w:t xml:space="preserve">*</w:t>
-      </w:r>
-      <w:r>
-        <w:rPr>
-          <w:rStyle w:val="KeywordTok"/>
-        </w:rPr>
-        <w:t xml:space="preserve">log10</w:t>
-      </w:r>
-      <w:r>
-        <w:rPr>
-          <w:rStyle w:val="NormalTok"/>
-        </w:rPr>
-        <w:t xml:space="preserve">(</w:t>
-      </w:r>
-      <w:r>
-        <w:rPr>
-          <w:rStyle w:val="DecValTok"/>
-        </w:rPr>
-        <w:t xml:space="preserve">1</w:t>
-      </w:r>
-      <w:r>
-        <w:rPr>
-          <w:rStyle w:val="OperatorTok"/>
-        </w:rPr>
-        <w:t xml:space="preserve">/</w:t>
-      </w:r>
-      <w:r>
-        <w:rPr>
-          <w:rStyle w:val="NormalTok"/>
-        </w:rPr>
-        <w:t xml:space="preserve">(</w:t>
-      </w:r>
-      <w:r>
-        <w:rPr>
-          <w:rStyle w:val="DecValTok"/>
-        </w:rPr>
-        <w:t xml:space="preserve">60</w:t>
-      </w:r>
-      <w:r>
-        <w:rPr>
-          <w:rStyle w:val="OperatorTok"/>
-        </w:rPr>
-        <w:t xml:space="preserve">*</w:t>
-      </w:r>
-      <w:r>
-        <w:rPr>
-          <w:rStyle w:val="DecValTok"/>
-        </w:rPr>
-        <w:t xml:space="preserve">8</w:t>
-      </w:r>
-      <w:r>
-        <w:rPr>
-          <w:rStyle w:val="NormalTok"/>
-        </w:rPr>
-        <w:t xml:space="preserve">)</w:t>
-      </w:r>
-      <w:r>
-        <w:rPr>
-          <w:rStyle w:val="OperatorTok"/>
-        </w:rPr>
-        <w:t xml:space="preserve">*</w:t>
-      </w:r>
-      <w:r>
-        <w:rPr>
-          <w:rStyle w:val="NormalTok"/>
-        </w:rPr>
-        <w:t xml:space="preserve">t2n)</w:t>
-      </w:r>
-    </w:p>
-    <w:p>
-      <w:pPr>
-        <w:pStyle w:val="FirstParagraph"/>
-      </w:pPr>
-      <w:r>
-        <w:t xml:space="preserve">Cállculo del ruido equivalente total:</w:t>
-      </w:r>
-    </w:p>
-    <w:p>
-      <w:pPr>
-        <w:pStyle w:val="SourceCode"/>
-      </w:pPr>
-      <w:r>
-        <w:rPr>
-          <w:rStyle w:val="NormalTok"/>
-        </w:rPr>
-        <w:t xml:space="preserve">ttd=</w:t>
-      </w:r>
-      <w:r>
-        <w:rPr>
-          <w:rStyle w:val="DecValTok"/>
-        </w:rPr>
-        <w:t xml:space="preserve">10</w:t>
-      </w:r>
-      <w:r>
-        <w:rPr>
-          <w:rStyle w:val="OperatorTok"/>
-        </w:rPr>
-        <w:t xml:space="preserve">^</w:t>
-      </w:r>
-      <w:r>
-        <w:rPr>
-          <w:rStyle w:val="NormalTok"/>
-        </w:rPr>
-        <w:t xml:space="preserve">(leqdlunes</w:t>
-      </w:r>
-      <w:r>
-        <w:rPr>
-          <w:rStyle w:val="OperatorTok"/>
-        </w:rPr>
-        <w:t xml:space="preserve">/</w:t>
-      </w:r>
-      <w:r>
-        <w:rPr>
-          <w:rStyle w:val="DecValTok"/>
-        </w:rPr>
-        <w:t xml:space="preserve">10</w:t>
-      </w:r>
-      <w:r>
-        <w:rPr>
-          <w:rStyle w:val="NormalTok"/>
-        </w:rPr>
-        <w:t xml:space="preserve">)</w:t>
-      </w:r>
-      <w:r>
-        <w:br w:type="textWrapping"/>
-      </w:r>
-      <w:r>
-        <w:rPr>
-          <w:rStyle w:val="NormalTok"/>
-        </w:rPr>
-        <w:t xml:space="preserve">ttt=</w:t>
-      </w:r>
-      <w:r>
-        <w:rPr>
-          <w:rStyle w:val="DecValTok"/>
-        </w:rPr>
-        <w:t xml:space="preserve">10</w:t>
-      </w:r>
-      <w:r>
-        <w:rPr>
-          <w:rStyle w:val="OperatorTok"/>
-        </w:rPr>
-        <w:t xml:space="preserve">^</w:t>
-      </w:r>
-      <w:r>
-        <w:rPr>
-          <w:rStyle w:val="NormalTok"/>
-        </w:rPr>
-        <w:t xml:space="preserve">((leqtlunes</w:t>
-      </w:r>
-      <w:r>
-        <w:rPr>
-          <w:rStyle w:val="OperatorTok"/>
-        </w:rPr>
-        <w:t xml:space="preserve">+</w:t>
-      </w:r>
-      <w:r>
-        <w:rPr>
-          <w:rStyle w:val="DecValTok"/>
-        </w:rPr>
-        <w:t xml:space="preserve">5</w:t>
-      </w:r>
-      <w:r>
-        <w:rPr>
-          <w:rStyle w:val="NormalTok"/>
-        </w:rPr>
-        <w:t xml:space="preserve">)</w:t>
-      </w:r>
-      <w:r>
-        <w:rPr>
-          <w:rStyle w:val="OperatorTok"/>
-        </w:rPr>
-        <w:t xml:space="preserve">/</w:t>
-      </w:r>
-      <w:r>
-        <w:rPr>
-          <w:rStyle w:val="DecValTok"/>
-        </w:rPr>
-        <w:t xml:space="preserve">10</w:t>
-      </w:r>
-      <w:r>
-        <w:rPr>
-          <w:rStyle w:val="NormalTok"/>
-        </w:rPr>
-        <w:t xml:space="preserve">)</w:t>
-      </w:r>
-      <w:r>
-        <w:br w:type="textWrapping"/>
-      </w:r>
-      <w:r>
-        <w:rPr>
-          <w:rStyle w:val="NormalTok"/>
-        </w:rPr>
-        <w:t xml:space="preserve">ttn=</w:t>
-      </w:r>
-      <w:r>
-        <w:rPr>
-          <w:rStyle w:val="DecValTok"/>
-        </w:rPr>
-        <w:t xml:space="preserve">10</w:t>
-      </w:r>
-      <w:r>
-        <w:rPr>
-          <w:rStyle w:val="OperatorTok"/>
-        </w:rPr>
-        <w:t xml:space="preserve">^</w:t>
-      </w:r>
-      <w:r>
-        <w:rPr>
-          <w:rStyle w:val="NormalTok"/>
-        </w:rPr>
-        <w:t xml:space="preserve">((leqnlunes</w:t>
-      </w:r>
-      <w:r>
-        <w:rPr>
-          <w:rStyle w:val="OperatorTok"/>
-        </w:rPr>
-        <w:t xml:space="preserve">+</w:t>
-      </w:r>
-      <w:r>
-        <w:rPr>
-          <w:rStyle w:val="DecValTok"/>
-        </w:rPr>
-        <w:t xml:space="preserve">10</w:t>
-      </w:r>
-      <w:r>
-        <w:rPr>
-          <w:rStyle w:val="NormalTok"/>
-        </w:rPr>
-        <w:t xml:space="preserve">)</w:t>
-      </w:r>
-      <w:r>
-        <w:rPr>
-          <w:rStyle w:val="OperatorTok"/>
-        </w:rPr>
-        <w:t xml:space="preserve">/</w:t>
-      </w:r>
-      <w:r>
-        <w:rPr>
-          <w:rStyle w:val="DecValTok"/>
-        </w:rPr>
-        <w:t xml:space="preserve">10</w:t>
-      </w:r>
-      <w:r>
-        <w:rPr>
-          <w:rStyle w:val="NormalTok"/>
-        </w:rPr>
-        <w:t xml:space="preserve">)</w:t>
-      </w:r>
-      <w:r>
-        <w:br w:type="textWrapping"/>
-      </w:r>
-      <w:r>
-        <w:rPr>
-          <w:rStyle w:val="NormalTok"/>
-        </w:rPr>
-        <w:t xml:space="preserve">ldn=</w:t>
-      </w:r>
-      <w:r>
-        <w:rPr>
-          <w:rStyle w:val="DecValTok"/>
-        </w:rPr>
-        <w:t xml:space="preserve">10</w:t>
-      </w:r>
-      <w:r>
-        <w:rPr>
-          <w:rStyle w:val="OperatorTok"/>
-        </w:rPr>
-        <w:t xml:space="preserve">*</w:t>
-      </w:r>
-      <w:r>
-        <w:rPr>
-          <w:rStyle w:val="KeywordTok"/>
-        </w:rPr>
-        <w:t xml:space="preserve">log10</w:t>
-      </w:r>
-      <w:r>
-        <w:rPr>
-          <w:rStyle w:val="NormalTok"/>
-        </w:rPr>
-        <w:t xml:space="preserve">((</w:t>
-      </w:r>
-      <w:r>
-        <w:rPr>
-          <w:rStyle w:val="DecValTok"/>
-        </w:rPr>
-        <w:t xml:space="preserve">12</w:t>
-      </w:r>
-      <w:r>
-        <w:rPr>
-          <w:rStyle w:val="OperatorTok"/>
-        </w:rPr>
-        <w:t xml:space="preserve">*</w:t>
-      </w:r>
-      <w:r>
-        <w:rPr>
-          <w:rStyle w:val="NormalTok"/>
-        </w:rPr>
-        <w:t xml:space="preserve">ttd</w:t>
-      </w:r>
-      <w:r>
-        <w:rPr>
-          <w:rStyle w:val="OperatorTok"/>
-        </w:rPr>
-        <w:t xml:space="preserve">+</w:t>
-      </w:r>
-      <w:r>
-        <w:rPr>
-          <w:rStyle w:val="DecValTok"/>
-        </w:rPr>
-        <w:t xml:space="preserve">4</w:t>
-      </w:r>
-      <w:r>
-        <w:rPr>
-          <w:rStyle w:val="OperatorTok"/>
-        </w:rPr>
-        <w:t xml:space="preserve">*</w:t>
-      </w:r>
-      <w:r>
-        <w:rPr>
-          <w:rStyle w:val="NormalTok"/>
-        </w:rPr>
-        <w:t xml:space="preserve">ttt</w:t>
-      </w:r>
-      <w:r>
-        <w:rPr>
-          <w:rStyle w:val="OperatorTok"/>
-        </w:rPr>
-        <w:t xml:space="preserve">+</w:t>
-      </w:r>
-      <w:r>
-        <w:rPr>
-          <w:rStyle w:val="DecValTok"/>
-        </w:rPr>
-        <w:t xml:space="preserve">8</w:t>
-      </w:r>
-      <w:r>
-        <w:rPr>
-          <w:rStyle w:val="OperatorTok"/>
-        </w:rPr>
-        <w:t xml:space="preserve">*</w:t>
-      </w:r>
-      <w:r>
-        <w:rPr>
-          <w:rStyle w:val="NormalTok"/>
-        </w:rPr>
-        <w:t xml:space="preserve">ttn)</w:t>
-      </w:r>
-      <w:r>
-        <w:rPr>
-          <w:rStyle w:val="OperatorTok"/>
-        </w:rPr>
-        <w:t xml:space="preserve">/</w:t>
-      </w:r>
-      <w:r>
-        <w:rPr>
-          <w:rStyle w:val="DecValTok"/>
-        </w:rPr>
-        <w:t xml:space="preserve">24</w:t>
-      </w:r>
-      <w:r>
-        <w:rPr>
-          <w:rStyle w:val="NormalTok"/>
-        </w:rPr>
-        <w:t xml:space="preserve">)</w:t>
-      </w:r>
-    </w:p>
-    <w:p>
-      <w:pPr>
-        <w:pStyle w:val="Heading2"/>
-      </w:pPr>
-      <w:bookmarkStart w:id="28" w:name="calculo-de-los-percentiles"/>
-      <w:bookmarkEnd w:id="28"/>
-      <w:r>
-        <w:t xml:space="preserve">5. Cálculo de los percentiles:</w:t>
-      </w:r>
-    </w:p>
-    <w:p>
-      <w:pPr>
-        <w:pStyle w:val="SourceCode"/>
-      </w:pPr>
-      <w:r>
-        <w:rPr>
-          <w:rStyle w:val="NormalTok"/>
-        </w:rPr>
-        <w:t xml:space="preserve">rlunesp90&lt;-</w:t>
-      </w:r>
-      <w:r>
-        <w:rPr>
-          <w:rStyle w:val="KeywordTok"/>
-        </w:rPr>
-        <w:t xml:space="preserve">quantile</w:t>
-      </w:r>
-      <w:r>
-        <w:rPr>
-          <w:rStyle w:val="NormalTok"/>
-        </w:rPr>
-        <w:t xml:space="preserve">(rlun[,</w:t>
-      </w:r>
-      <w:r>
-        <w:rPr>
-          <w:rStyle w:val="DecValTok"/>
-        </w:rPr>
-        <w:t xml:space="preserve">2</w:t>
-      </w:r>
-      <w:r>
-        <w:rPr>
-          <w:rStyle w:val="NormalTok"/>
-        </w:rPr>
-        <w:t xml:space="preserve">],</w:t>
-      </w:r>
-      <w:r>
-        <w:rPr>
-          <w:rStyle w:val="FloatTok"/>
-        </w:rPr>
-        <w:t xml:space="preserve">0.9</w:t>
-      </w:r>
-      <w:r>
-        <w:rPr>
-          <w:rStyle w:val="NormalTok"/>
-        </w:rPr>
-        <w:t xml:space="preserve">)</w:t>
-      </w:r>
-      <w:r>
-        <w:br w:type="textWrapping"/>
-      </w:r>
-      <w:r>
-        <w:rPr>
-          <w:rStyle w:val="NormalTok"/>
-        </w:rPr>
-        <w:t xml:space="preserve">rlunesp10&lt;-</w:t>
-      </w:r>
-      <w:r>
-        <w:rPr>
-          <w:rStyle w:val="KeywordTok"/>
-        </w:rPr>
-        <w:t xml:space="preserve">quantile</w:t>
-      </w:r>
-      <w:r>
-        <w:rPr>
-          <w:rStyle w:val="NormalTok"/>
-        </w:rPr>
-        <w:t xml:space="preserve">(rlun[,</w:t>
-      </w:r>
-      <w:r>
-        <w:rPr>
-          <w:rStyle w:val="DecValTok"/>
-        </w:rPr>
-        <w:t xml:space="preserve">2</w:t>
-      </w:r>
-      <w:r>
-        <w:rPr>
-          <w:rStyle w:val="NormalTok"/>
-        </w:rPr>
-        <w:t xml:space="preserve">],</w:t>
-      </w:r>
-      <w:r>
-        <w:rPr>
-          <w:rStyle w:val="FloatTok"/>
-        </w:rPr>
-        <w:t xml:space="preserve">0.1</w:t>
-      </w:r>
-      <w:r>
-        <w:rPr>
-          <w:rStyle w:val="NormalTok"/>
-        </w:rPr>
-        <w:t xml:space="preserve">)</w:t>
-      </w:r>
-      <w:r>
-        <w:br w:type="textWrapping"/>
-      </w:r>
-      <w:r>
-        <w:rPr>
-          <w:rStyle w:val="NormalTok"/>
-        </w:rPr>
-        <w:t xml:space="preserve">tni&lt;-</w:t>
-      </w:r>
-      <w:r>
-        <w:rPr>
-          <w:rStyle w:val="DecValTok"/>
-        </w:rPr>
-        <w:t xml:space="preserve">4</w:t>
-      </w:r>
-      <w:r>
-        <w:rPr>
-          <w:rStyle w:val="OperatorTok"/>
-        </w:rPr>
-        <w:t xml:space="preserve">*</w:t>
-      </w:r>
-      <w:r>
-        <w:rPr>
-          <w:rStyle w:val="NormalTok"/>
-        </w:rPr>
-        <w:t xml:space="preserve">(rlunesp90</w:t>
-      </w:r>
-      <w:r>
-        <w:rPr>
-          <w:rStyle w:val="OperatorTok"/>
-        </w:rPr>
-        <w:t xml:space="preserve">-</w:t>
-      </w:r>
-      <w:r>
-        <w:rPr>
-          <w:rStyle w:val="NormalTok"/>
-        </w:rPr>
-        <w:t xml:space="preserve">rlunesp10)</w:t>
-      </w:r>
-      <w:r>
-        <w:rPr>
-          <w:rStyle w:val="OperatorTok"/>
-        </w:rPr>
-        <w:t xml:space="preserve">+</w:t>
-      </w:r>
-      <w:r>
-        <w:rPr>
-          <w:rStyle w:val="NormalTok"/>
-        </w:rPr>
-        <w:t xml:space="preserve">rlunesp10</w:t>
-      </w:r>
-      <w:r>
-        <w:rPr>
-          <w:rStyle w:val="OperatorTok"/>
-        </w:rPr>
-        <w:t xml:space="preserve">-</w:t>
-      </w:r>
-      <w:r>
-        <w:rPr>
-          <w:rStyle w:val="DecValTok"/>
-        </w:rPr>
-        <w:t xml:space="preserve">30</w:t>
+        <w:t xml:space="preserve">*(rlunesp90-rlunesp10)+rlunesp10</w:t>
+      </w:r>
+      <w:r>
+        <w:rPr>
+          <w:rStyle w:val="DecValTok"/>
+        </w:rPr>
+        <w:t xml:space="preserve">-30</w:t>
       </w:r>
     </w:p>
     <w:sectPr/>
@@ -4660,7 +4825,7 @@
     </w:lvl>
   </w:abstractNum>
   <w:abstractNum w:abstractNumId="990">
-    <w:nsid w:val="152b3662"/>
+    <w:nsid w:val="72e56d87"/>
     <w:multiLevelType w:val="multilevel"/>
     <w:lvl w:ilvl="0">
       <w:numFmt w:val="bullet"/>
@@ -4741,7 +4906,7 @@
     </w:lvl>
   </w:abstractNum>
   <w:abstractNum w:abstractNumId="991">
-    <w:nsid w:val="f7d91e26"/>
+    <w:nsid w:val="d66d6fab"/>
     <w:multiLevelType w:val="multilevel"/>
     <w:lvl w:ilvl="0">
       <w:numFmt w:val="bullet"/>

</xml_diff>